<commit_message>
Zag er goed uit het rapport, aanpassingen gemaakt. :)
</commit_message>
<xml_diff>
--- a/rapport fase 2/rapport-fase2.docx
+++ b/rapport fase 2/rapport-fase2.docx
@@ -4,7 +4,7 @@
   <w:body>
     <w:p>
       <w:pPr>
-        <w:pStyle w:val="Kop1"/>
+        <w:pStyle w:val="Heading1"/>
         <w:rPr>
           <w:sz w:val="40"/>
           <w:szCs w:val="40"/>
@@ -28,7 +28,7 @@
     </w:p>
     <w:p>
       <w:pPr>
-        <w:pStyle w:val="Kop1"/>
+        <w:pStyle w:val="Heading1"/>
         <w:rPr>
           <w:lang w:val="en-US"/>
         </w:rPr>
@@ -62,7 +62,7 @@
     </w:p>
     <w:p>
       <w:pPr>
-        <w:pStyle w:val="Kop1"/>
+        <w:pStyle w:val="Heading1"/>
         <w:rPr>
           <w:lang w:val="en-US"/>
         </w:rPr>
@@ -70,7 +70,7 @@
     </w:p>
     <w:p>
       <w:pPr>
-        <w:pStyle w:val="Kop1"/>
+        <w:pStyle w:val="Heading1"/>
         <w:rPr>
           <w:lang w:val="en-US"/>
         </w:rPr>
@@ -92,7 +92,7 @@
     </w:p>
     <w:p>
       <w:pPr>
-        <w:pStyle w:val="Kop1"/>
+        <w:pStyle w:val="Heading1"/>
       </w:pPr>
       <w:bookmarkStart w:id="6" w:name="_Toc309941808"/>
       <w:bookmarkStart w:id="7" w:name="_Toc309941905"/>
@@ -110,7 +110,7 @@
     <w:p/>
     <w:p>
       <w:pPr>
-        <w:pStyle w:val="Kop2"/>
+        <w:pStyle w:val="Heading2"/>
       </w:pPr>
       <w:bookmarkStart w:id="9" w:name="_Toc309941809"/>
       <w:bookmarkStart w:id="10" w:name="_Toc309941906"/>
@@ -143,7 +143,7 @@
                     <pic:cNvPicPr/>
                   </pic:nvPicPr>
                   <pic:blipFill>
-                    <a:blip r:embed="rId6" cstate="print">
+                    <a:blip r:embed="rId7" cstate="print">
                       <a:extLst>
                         <a:ext uri="{28A0092B-C50C-407E-A947-70E740481C1C}">
                           <a14:useLocalDpi xmlns:a14="http://schemas.microsoft.com/office/drawing/2010/main" val="0"/>
@@ -245,7 +245,7 @@
                     </pic:cNvPicPr>
                   </pic:nvPicPr>
                   <pic:blipFill>
-                    <a:blip r:embed="rId7">
+                    <a:blip r:embed="rId8">
                       <a:extLst>
                         <a:ext uri="{28A0092B-C50C-407E-A947-70E740481C1C}">
                           <a14:useLocalDpi xmlns:a14="http://schemas.microsoft.com/office/drawing/2010/main" val="0"/>
@@ -317,7 +317,7 @@
                     <pic:cNvPicPr/>
                   </pic:nvPicPr>
                   <pic:blipFill>
-                    <a:blip r:embed="rId8" cstate="print">
+                    <a:blip r:embed="rId9" cstate="print">
                       <a:extLst>
                         <a:ext uri="{28A0092B-C50C-407E-A947-70E740481C1C}">
                           <a14:useLocalDpi xmlns:a14="http://schemas.microsoft.com/office/drawing/2010/main" val="0"/>
@@ -382,7 +382,7 @@
       <w:sdtContent>
         <w:p>
           <w:pPr>
-            <w:pStyle w:val="Kopvaninhoudsopgave"/>
+            <w:pStyle w:val="TOCHeading"/>
           </w:pPr>
           <w:r>
             <w:t>Inhoudsopgave</w:t>
@@ -390,7 +390,7 @@
         </w:p>
         <w:p>
           <w:pPr>
-            <w:pStyle w:val="Inhopg1"/>
+            <w:pStyle w:val="TOC1"/>
             <w:tabs>
               <w:tab w:val="right" w:leader="dot" w:pos="9062"/>
             </w:tabs>
@@ -398,7 +398,7 @@
         </w:p>
         <w:p>
           <w:pPr>
-            <w:pStyle w:val="Inhopg1"/>
+            <w:pStyle w:val="TOC1"/>
             <w:tabs>
               <w:tab w:val="right" w:leader="dot" w:pos="9062"/>
             </w:tabs>
@@ -476,7 +476,7 @@
         </w:p>
         <w:p>
           <w:pPr>
-            <w:pStyle w:val="Inhopg1"/>
+            <w:pStyle w:val="TOC1"/>
             <w:tabs>
               <w:tab w:val="right" w:leader="dot" w:pos="9062"/>
             </w:tabs>
@@ -545,7 +545,7 @@
         </w:p>
         <w:p>
           <w:pPr>
-            <w:pStyle w:val="Inhopg1"/>
+            <w:pStyle w:val="TOC1"/>
             <w:tabs>
               <w:tab w:val="right" w:leader="dot" w:pos="9062"/>
             </w:tabs>
@@ -614,7 +614,7 @@
         </w:p>
         <w:p>
           <w:pPr>
-            <w:pStyle w:val="Inhopg1"/>
+            <w:pStyle w:val="TOC1"/>
             <w:tabs>
               <w:tab w:val="right" w:leader="dot" w:pos="9062"/>
             </w:tabs>
@@ -683,7 +683,7 @@
         </w:p>
         <w:p>
           <w:pPr>
-            <w:pStyle w:val="Inhopg2"/>
+            <w:pStyle w:val="TOC2"/>
             <w:tabs>
               <w:tab w:val="right" w:leader="dot" w:pos="9062"/>
             </w:tabs>
@@ -752,7 +752,7 @@
         </w:p>
         <w:p>
           <w:pPr>
-            <w:pStyle w:val="Inhopg2"/>
+            <w:pStyle w:val="TOC2"/>
             <w:tabs>
               <w:tab w:val="right" w:leader="dot" w:pos="9062"/>
             </w:tabs>
@@ -821,7 +821,7 @@
         </w:p>
         <w:p>
           <w:pPr>
-            <w:pStyle w:val="Inhopg1"/>
+            <w:pStyle w:val="TOC1"/>
             <w:tabs>
               <w:tab w:val="right" w:leader="dot" w:pos="9062"/>
             </w:tabs>
@@ -890,7 +890,7 @@
         </w:p>
         <w:p>
           <w:pPr>
-            <w:pStyle w:val="Inhopg2"/>
+            <w:pStyle w:val="TOC2"/>
             <w:tabs>
               <w:tab w:val="right" w:leader="dot" w:pos="9062"/>
             </w:tabs>
@@ -974,7 +974,7 @@
         </w:p>
         <w:p>
           <w:pPr>
-            <w:pStyle w:val="Inhopg2"/>
+            <w:pStyle w:val="TOC2"/>
             <w:tabs>
               <w:tab w:val="right" w:leader="dot" w:pos="9062"/>
             </w:tabs>
@@ -1043,7 +1043,7 @@
         </w:p>
         <w:p>
           <w:pPr>
-            <w:pStyle w:val="Inhopg2"/>
+            <w:pStyle w:val="TOC2"/>
             <w:tabs>
               <w:tab w:val="right" w:leader="dot" w:pos="9062"/>
             </w:tabs>
@@ -1112,7 +1112,7 @@
         </w:p>
         <w:p>
           <w:pPr>
-            <w:pStyle w:val="Inhopg1"/>
+            <w:pStyle w:val="TOC1"/>
             <w:tabs>
               <w:tab w:val="right" w:leader="dot" w:pos="9062"/>
             </w:tabs>
@@ -1192,7 +1192,7 @@
     </w:sdt>
     <w:p>
       <w:pPr>
-        <w:pStyle w:val="Kop1"/>
+        <w:pStyle w:val="Heading1"/>
       </w:pPr>
       <w:r>
         <w:br w:type="page"/>
@@ -1200,7 +1200,7 @@
     </w:p>
     <w:p>
       <w:pPr>
-        <w:pStyle w:val="Kop1"/>
+        <w:pStyle w:val="Heading1"/>
       </w:pPr>
       <w:bookmarkStart w:id="12" w:name="_Toc311235026"/>
       <w:r>
@@ -1238,7 +1238,15 @@
     </w:p>
     <w:p>
       <w:r>
-        <w:t xml:space="preserve">In de eerste fase is een product gemaakt waarmee de genrevoorkeuren van gebruikers gebruikt worden om een lijst met hoog gewaardeerde artiesten te genereren welke aan de gebruiker worden getoond. Dit enkel met behulp van de </w:t>
+        <w:t xml:space="preserve">In de eerste fase is een product gemaakt waarmee de genrevoorkeuren van gebruikers gebruikt worden om een lijst met hoog gewaardeerde artiesten te genereren welke aan de gebruiker worden getoond. </w:t>
+      </w:r>
+      <w:proofErr w:type="gramStart"/>
+      <w:r>
+        <w:t>Dit</w:t>
+      </w:r>
+      <w:proofErr w:type="gramEnd"/>
+      <w:r>
+        <w:t xml:space="preserve"> enkel met behulp van de </w:t>
       </w:r>
       <w:proofErr w:type="spellStart"/>
       <w:r>
@@ -1251,7 +1259,15 @@
     </w:p>
     <w:p>
       <w:r>
-        <w:t xml:space="preserve">In de tweede fase is dit product uitgebreid met een koppeling naar de Last.fm dataset. Naast de genrevoorkeuren kunnen gebruikers nu ook hun favoriete artiesten doorgeven. Daarnaast is er een </w:t>
+        <w:t>In de tweede fase is dit product uitgebreid met een koppeling naar de Last.</w:t>
+      </w:r>
+      <w:proofErr w:type="gramStart"/>
+      <w:r>
+        <w:t>fm</w:t>
+      </w:r>
+      <w:proofErr w:type="gramEnd"/>
+      <w:r>
+        <w:t xml:space="preserve"> dataset. Naast de genrevoorkeuren kunnen gebruikers nu ook hun favoriete artiesten doorgeven. Daarnaast is er een </w:t>
       </w:r>
       <w:proofErr w:type="spellStart"/>
       <w:r>
@@ -1279,7 +1295,7 @@
     </w:p>
     <w:p>
       <w:pPr>
-        <w:pStyle w:val="Kop1"/>
+        <w:pStyle w:val="Heading1"/>
       </w:pPr>
       <w:bookmarkStart w:id="13" w:name="_Toc311235027"/>
       <w:r>
@@ -1322,7 +1338,15 @@
         </w:rPr>
       </w:pPr>
       <w:r>
-        <w:t>Deze gegeneerde lijst kan vervolgens door de gebruiker beoordeeld worden. Deze beoordeling wordt gecombineerd met beoordelingen die reeds op het web te vinden zijn. Door de gebruikersinput zal het systeem steeds betere muziekkeuzes kunnen doorgeven naarmate het programma vaker wordt gebruikt.</w:t>
+        <w:t xml:space="preserve">Deze gegeneerde lijst kan vervolgens door de gebruiker beoordeeld worden. Deze beoordeling wordt gecombineerd met beoordelingen die </w:t>
+      </w:r>
+      <w:proofErr w:type="gramStart"/>
+      <w:r>
+        <w:t>reeds</w:t>
+      </w:r>
+      <w:proofErr w:type="gramEnd"/>
+      <w:r>
+        <w:t xml:space="preserve"> op het web te vinden zijn. Door de gebruikersinput zal het systeem steeds betere muziekkeuzes kunnen doorgeven naarmate het programma vaker wordt gebruikt.</w:t>
       </w:r>
     </w:p>
     <w:p>
@@ -1333,7 +1357,7 @@
     <w:p/>
     <w:p>
       <w:pPr>
-        <w:pStyle w:val="Kop1"/>
+        <w:pStyle w:val="Heading1"/>
       </w:pPr>
       <w:r>
         <w:br/>
@@ -1356,7 +1380,7 @@
     </w:p>
     <w:p>
       <w:pPr>
-        <w:pStyle w:val="Kop1"/>
+        <w:pStyle w:val="Heading1"/>
       </w:pPr>
       <w:bookmarkStart w:id="14" w:name="_Toc311235028"/>
       <w:r>
@@ -1378,12 +1402,28 @@
     </w:p>
     <w:p>
       <w:r>
-        <w:t xml:space="preserve">Het systeem zal via het internet bereikbaar zijn. Hierdoor is het makkelijk voor iedereen te gebruiken; er hoeft niet een speciaal programma geïnstalleerd te worden. Een nadeel hiervan zou wel kunnen zijn dat het niet mogelijk is om alle muziekbestanden die op de computer van de gebruiker zijn, door te scannen. </w:t>
-      </w:r>
-    </w:p>
-    <w:p>
-      <w:r>
-        <w:t xml:space="preserve"> Het systeem zal gebouwd worden in de talen HTML en PHP. Er is voor deze talen gekozen omdat deze uitermate geschikt zijn voor het gebruik via internet. Met de HTML zullen de pagina’s voor de gebruikers worden gemaakt. Met PHP wordt de achterliggende code geïmplementeerd waarmee goede suggesties kunnen worden gedaan qua muziekkeuze, welke vervolgens aan de gebruiker kunnen worden getoond. Daarnaast zal er nog gebruik worden gemaakt van een </w:t>
+        <w:t xml:space="preserve">Het systeem zal via het internet bereikbaar zijn. Hierdoor is het </w:t>
+      </w:r>
+      <w:proofErr w:type="gramStart"/>
+      <w:r>
+        <w:t>makkelijk</w:t>
+      </w:r>
+      <w:proofErr w:type="gramEnd"/>
+      <w:r>
+        <w:t xml:space="preserve"> voor iedereen te gebruiken; er hoeft niet een speciaal programma geïnstalleerd te worden. Een nadeel hiervan zou wel kunnen zijn dat het niet mogelijk is om alle muziekbestanden die op de computer van de gebruiker zijn, door te scannen. </w:t>
+      </w:r>
+    </w:p>
+    <w:p>
+      <w:r>
+        <w:t xml:space="preserve"> Het systeem zal gebouwd worden in de talen HTML en PHP. Er is voor deze talen gekozen omdat deze uitermate geschikt zijn voor het gebruik via internet. Met de HTML zullen de pagina’s voor de gebruikers worden gemaakt. </w:t>
+      </w:r>
+      <w:proofErr w:type="gramStart"/>
+      <w:r>
+        <w:t xml:space="preserve">Met PHP wordt de achterliggende code geïmplementeerd waarmee goede suggesties kunnen worden gedaan qua muziekkeuze, welke vervolgens aan de gebruiker kunnen worden getoond. </w:t>
+      </w:r>
+      <w:proofErr w:type="gramEnd"/>
+      <w:r>
+        <w:t xml:space="preserve">Daarnaast zal er nog gebruik worden gemaakt van een </w:t>
       </w:r>
       <w:proofErr w:type="spellStart"/>
       <w:r>
@@ -1396,15 +1436,36 @@
     </w:p>
     <w:p>
       <w:r>
-        <w:t xml:space="preserve">Om de suggesties voor muziekkeuze te bepalen, zullen er diverse bronnen van het internet gebruikt worden, welke ook weer aan elkaar gekoppeld zullen worden.  </w:t>
-      </w:r>
-      <w:proofErr w:type="spellStart"/>
+        <w:t xml:space="preserve">Om de suggesties voor muziekkeuze te bepalen, zullen er diverse bronnen van het internet gebruikt worden, welke ook weer aan elkaar gekoppeld zullen </w:t>
+      </w:r>
+      <w:proofErr w:type="gramStart"/>
+      <w:r>
+        <w:t xml:space="preserve">worden.  </w:t>
+      </w:r>
+      <w:proofErr w:type="spellStart"/>
+      <w:proofErr w:type="gramEnd"/>
       <w:r>
         <w:t>MusicBrainz</w:t>
       </w:r>
       <w:proofErr w:type="spellEnd"/>
       <w:r>
-        <w:t xml:space="preserve"> is een van deze bronnen die gebruikt zal worden.  In deze muziekdatabase is veel informatie beschikbaar over nummers, artiesten en uitgaven, met name feitelijke informatie. Verder zal </w:t>
+        <w:t xml:space="preserve"> is een van deze bronnen die gebruikt zal </w:t>
+      </w:r>
+      <w:proofErr w:type="gramStart"/>
+      <w:r>
+        <w:t xml:space="preserve">worden.  </w:t>
+      </w:r>
+      <w:proofErr w:type="gramEnd"/>
+      <w:r>
+        <w:t xml:space="preserve">In deze muziekdatabase is veel informatie beschikbaar over nummers, artiesten en uitgaven, </w:t>
+      </w:r>
+      <w:proofErr w:type="gramStart"/>
+      <w:r>
+        <w:t>met name</w:t>
+      </w:r>
+      <w:proofErr w:type="gramEnd"/>
+      <w:r>
+        <w:t xml:space="preserve"> feitelijke informatie. Verder zal </w:t>
       </w:r>
       <w:proofErr w:type="spellStart"/>
       <w:r>
@@ -1412,7 +1473,15 @@
       </w:r>
       <w:proofErr w:type="spellEnd"/>
       <w:r>
-        <w:t xml:space="preserve"> gebruikt worden, een andere muzieksite waarin met name veel informatie te vinden is over welke nummers in combinatie met elkaar worden geluisterd. Naast deze muziekbronnen zal er ook gebruikt worden gemaakt van </w:t>
+        <w:t xml:space="preserve"> gebruikt worden, een andere muzieksite waarin </w:t>
+      </w:r>
+      <w:proofErr w:type="gramStart"/>
+      <w:r>
+        <w:t>met name</w:t>
+      </w:r>
+      <w:proofErr w:type="gramEnd"/>
+      <w:r>
+        <w:t xml:space="preserve"> veel informatie te vinden is over welke nummers in combinatie met elkaar worden geluisterd. Naast deze muziekbronnen zal er ook gebruikt worden gemaakt van </w:t>
       </w:r>
       <w:proofErr w:type="spellStart"/>
       <w:r>
@@ -1428,7 +1497,15 @@
       </w:r>
       <w:proofErr w:type="spellEnd"/>
       <w:r>
-        <w:t xml:space="preserve">. Hieruit kan specifieke data worden verkregen over bijvoorbeeld een artiest. Met name geboortedatum, plaats, en een korte samenvatting over de artiest kunnen hieruit worden gehaald. Verder zal de </w:t>
+        <w:t xml:space="preserve">. Hieruit kan specifieke data worden verkregen over bijvoorbeeld een artiest. </w:t>
+      </w:r>
+      <w:proofErr w:type="gramStart"/>
+      <w:r>
+        <w:t>Met name</w:t>
+      </w:r>
+      <w:proofErr w:type="gramEnd"/>
+      <w:r>
+        <w:t xml:space="preserve"> geboortedatum, plaats, en een korte samenvatting over de artiest kunnen hieruit worden gehaald. Verder zal de </w:t>
       </w:r>
       <w:proofErr w:type="spellStart"/>
       <w:r>
@@ -1436,12 +1513,7 @@
       </w:r>
       <w:proofErr w:type="spellEnd"/>
       <w:r>
-        <w:t xml:space="preserve"> API gebruikt worden voor een directe kopp</w:t>
-      </w:r>
-      <w:bookmarkStart w:id="15" w:name="_GoBack"/>
-      <w:bookmarkEnd w:id="15"/>
-      <w:r>
-        <w:t>eling naar het aangeraden nummer.</w:t>
+        <w:t xml:space="preserve"> API gebruikt worden voor een directe koppeling naar het aangeraden nummer.</w:t>
       </w:r>
       <w:r>
         <w:br/>
@@ -1454,51 +1526,213 @@
     </w:p>
     <w:p>
       <w:pPr>
-        <w:pStyle w:val="Kop1"/>
-      </w:pPr>
-      <w:bookmarkStart w:id="16" w:name="_Toc311235029"/>
+        <w:pStyle w:val="Heading1"/>
+      </w:pPr>
+      <w:bookmarkStart w:id="15" w:name="_Toc311235029"/>
       <w:r>
         <w:lastRenderedPageBreak/>
         <w:t>Product fase 1</w:t>
       </w:r>
+      <w:bookmarkEnd w:id="15"/>
+    </w:p>
+    <w:p>
+      <w:r>
+        <w:br/>
+      </w:r>
+      <w:r>
+        <w:t xml:space="preserve">Voor de eerste fase is </w:t>
+      </w:r>
+      <w:r>
+        <w:t xml:space="preserve">er een systeem gemaakt </w:t>
+      </w:r>
+      <w:proofErr w:type="gramStart"/>
+      <w:r>
+        <w:t xml:space="preserve">waarmee  </w:t>
+      </w:r>
+      <w:proofErr w:type="gramEnd"/>
+      <w:r>
+        <w:t xml:space="preserve">de gebruikersinput beperkt blijft tot het kiezen van favoriete genres, en de output van het systeem slechts een </w:t>
+      </w:r>
+      <w:r>
+        <w:t xml:space="preserve">rijtje met artiesten teruggeeft. Deze artiesten maken muziek binnen de gekozen genres en krijgen daarnaast een hoge </w:t>
+      </w:r>
+      <w:proofErr w:type="gramStart"/>
+      <w:r>
+        <w:t xml:space="preserve">waardering. </w:t>
+      </w:r>
+      <w:r>
+        <w:t xml:space="preserve"> </w:t>
+      </w:r>
+      <w:proofErr w:type="gramEnd"/>
+      <w:r>
+        <w:t xml:space="preserve">Hiervoor </w:t>
+      </w:r>
+      <w:r>
+        <w:t>maakt het systeem g</w:t>
+      </w:r>
+      <w:r>
+        <w:t>ebruik van één data bron. In latere fases zal het systeem worden uitgebreid met meer input van de gebruiker, met naast artiesten ook specifieke nummers als output. Het systeem zal dan verder gebruikmaken van meerdere bronnen en deze informatie gaan combineren.</w:t>
+      </w:r>
+    </w:p>
+    <w:p>
+      <w:pPr>
+        <w:pStyle w:val="Heading2"/>
+      </w:pPr>
+      <w:bookmarkStart w:id="16" w:name="_Toc311235030"/>
+      <w:r>
+        <w:t>Data</w:t>
+      </w:r>
       <w:bookmarkEnd w:id="16"/>
     </w:p>
     <w:p>
       <w:r>
-        <w:br/>
-      </w:r>
-      <w:r>
-        <w:t xml:space="preserve">Voor de eerste fase is </w:t>
-      </w:r>
-      <w:r>
-        <w:t xml:space="preserve">er een systeem gemaakt waarmee  de gebruikersinput beperkt blijft tot het kiezen van favoriete genres, en de output van het systeem slechts een </w:t>
-      </w:r>
-      <w:r>
-        <w:t xml:space="preserve">rijtje met artiesten teruggeeft. Deze artiesten maken muziek binnen de gekozen genres en krijgen daarnaast een hoge waardering. </w:t>
-      </w:r>
-      <w:r>
-        <w:t xml:space="preserve"> Hiervoor </w:t>
-      </w:r>
-      <w:r>
-        <w:t>maakt het systeem g</w:t>
-      </w:r>
-      <w:r>
-        <w:t>ebruik van één data bron. In latere fases zal het systeem worden uitgebreid met meer input van de gebruiker, met naast artiesten ook specifieke nummers als output. Het systeem zal dan verder gebruikmaken van meerdere bronnen en deze informatie gaan combineren.</w:t>
-      </w:r>
-    </w:p>
-    <w:p>
-      <w:pPr>
-        <w:pStyle w:val="Kop2"/>
-      </w:pPr>
-      <w:bookmarkStart w:id="17" w:name="_Toc311235030"/>
-      <w:r>
-        <w:t>Data</w:t>
+        <w:t xml:space="preserve">Voor de eerste fase is er gekozen om slechts van één data bron gebruik te maken. Dit is de muziekdatabase </w:t>
+      </w:r>
+      <w:proofErr w:type="spellStart"/>
+      <w:r>
+        <w:t>MusicBrainz</w:t>
+      </w:r>
+      <w:proofErr w:type="spellEnd"/>
+      <w:r>
+        <w:t xml:space="preserve">. </w:t>
+      </w:r>
+      <w:proofErr w:type="spellStart"/>
+      <w:r>
+        <w:t>MusicBrainz</w:t>
+      </w:r>
+      <w:proofErr w:type="spellEnd"/>
+      <w:r>
+        <w:t xml:space="preserve"> is de open muziek encyclopedie waaraan gebruikers zelf data toevoegen en verbeteren. Er is allerlei feitelijke informatie in te vinden over artiesten, albums, nummers en diverse uitgaven hiervan. </w:t>
+      </w:r>
+    </w:p>
+    <w:p>
+      <w:r>
+        <w:t xml:space="preserve">Ook is de meeste muziek uit de database </w:t>
+      </w:r>
+      <w:proofErr w:type="spellStart"/>
+      <w:r>
+        <w:t>getagd</w:t>
+      </w:r>
+      <w:proofErr w:type="spellEnd"/>
+      <w:r>
+        <w:t>. Deze tags zijn op de meeste punten vergelijkbaar met genres. Zo zijn er tags voor ‘</w:t>
+      </w:r>
+      <w:proofErr w:type="spellStart"/>
+      <w:r>
+        <w:t>classical</w:t>
+      </w:r>
+      <w:proofErr w:type="spellEnd"/>
+      <w:r>
+        <w:t>’, ‘pop’, ‘jazz’, ‘</w:t>
+      </w:r>
+      <w:proofErr w:type="spellStart"/>
+      <w:r>
+        <w:t>electrical</w:t>
+      </w:r>
+      <w:proofErr w:type="spellEnd"/>
+      <w:r>
+        <w:t xml:space="preserve">’, etc. Niet alle tags zijn even bruikbaar in </w:t>
+      </w:r>
+      <w:r>
+        <w:t>het</w:t>
+      </w:r>
+      <w:r>
+        <w:t xml:space="preserve"> systeem. Sommige tags zijn maar een aantal keren gebruikt of redelijk nietszeggend (bijvoorbeeld de tag ‘</w:t>
+      </w:r>
+      <w:proofErr w:type="spellStart"/>
+      <w:r>
+        <w:t>production</w:t>
+      </w:r>
+      <w:proofErr w:type="spellEnd"/>
+      <w:r>
+        <w:t xml:space="preserve"> </w:t>
+      </w:r>
+      <w:proofErr w:type="spellStart"/>
+      <w:r>
+        <w:t>music</w:t>
+      </w:r>
+      <w:proofErr w:type="spellEnd"/>
+      <w:r>
+        <w:t xml:space="preserve">’). </w:t>
+      </w:r>
+      <w:r>
+        <w:t>Vandaar dat uit deze tags een bepaalde bruikbare selectie gekozen is die in het systeem worden gebruikt.</w:t>
+      </w:r>
+    </w:p>
+    <w:p>
+      <w:r>
+        <w:t xml:space="preserve">Daarnaast is er informatie beschikbaar over de waardering die gebruikers geven over bepaalde muzieknummers of artiesten. Deze informatie is verre van compleet: zo zijn er slechts 160 000 waarderingen gegeven, terwijl er </w:t>
+      </w:r>
+      <w:proofErr w:type="gramStart"/>
+      <w:r>
+        <w:t>zo’n</w:t>
+      </w:r>
+      <w:proofErr w:type="gramEnd"/>
+      <w:r>
+        <w:t xml:space="preserve"> 600 000 artiesten in de database aanwezig zijn. De</w:t>
+      </w:r>
+      <w:r>
+        <w:t>ze</w:t>
+      </w:r>
+      <w:r>
+        <w:t xml:space="preserve"> waarderingen </w:t>
+      </w:r>
+      <w:r>
+        <w:t>worden in de eerste fase</w:t>
+      </w:r>
+      <w:r>
+        <w:t xml:space="preserve"> echter wel </w:t>
+      </w:r>
+      <w:r>
+        <w:t>gebruikt</w:t>
+      </w:r>
+      <w:r>
+        <w:t xml:space="preserve">. In een latere fase </w:t>
+      </w:r>
+      <w:r>
+        <w:t>zull</w:t>
+      </w:r>
+      <w:r>
+        <w:t xml:space="preserve">en de waarderingen van de muziek verbeterd worden door waarderingen uit verschillende bronnen en de gebruiker zelf, te combineren tot een goede rating. </w:t>
+      </w:r>
+    </w:p>
+    <w:p>
+      <w:pPr>
+        <w:pStyle w:val="Heading2"/>
+      </w:pPr>
+      <w:bookmarkStart w:id="17" w:name="_Toc311235031"/>
+      <w:proofErr w:type="gramStart"/>
+      <w:r>
+        <w:t>Implementatie</w:t>
       </w:r>
       <w:bookmarkEnd w:id="17"/>
-    </w:p>
-    <w:p>
-      <w:r>
-        <w:t xml:space="preserve">Voor de eerste fase is er gekozen om slechts van één data bron gebruik te maken. Dit is de muziekdatabase </w:t>
+      <w:proofErr w:type="gramEnd"/>
+    </w:p>
+    <w:p>
+      <w:r>
+        <w:t xml:space="preserve">Voor de daadwerkelijke </w:t>
+      </w:r>
+      <w:proofErr w:type="gramStart"/>
+      <w:r>
+        <w:t>implementatie</w:t>
+      </w:r>
+      <w:proofErr w:type="gramEnd"/>
+      <w:r>
+        <w:t xml:space="preserve"> van het product, is </w:t>
+      </w:r>
+      <w:r>
+        <w:t xml:space="preserve">er </w:t>
+      </w:r>
+      <w:r>
+        <w:t>eerst een keuze gemaakt over de beschikbare genres. Aan de hand van de tag-</w:t>
+      </w:r>
+      <w:proofErr w:type="spellStart"/>
+      <w:r>
+        <w:t>cloud</w:t>
+      </w:r>
+      <w:proofErr w:type="spellEnd"/>
+      <w:r>
+        <w:t xml:space="preserve"> van </w:t>
       </w:r>
       <w:proofErr w:type="spellStart"/>
       <w:r>
@@ -1506,137 +1740,9 @@
       </w:r>
       <w:proofErr w:type="spellEnd"/>
       <w:r>
-        <w:t xml:space="preserve">. </w:t>
-      </w:r>
-      <w:proofErr w:type="spellStart"/>
-      <w:r>
-        <w:t>MusicBrainz</w:t>
-      </w:r>
-      <w:proofErr w:type="spellEnd"/>
-      <w:r>
-        <w:t xml:space="preserve"> is de open muziek encyclopedie waaraan gebruikers zelf data toevoegen en verbeteren. Er is allerlei feitelijke informatie in te vinden over artiesten, albums, nummers en diverse uitgaven hiervan. </w:t>
-      </w:r>
-    </w:p>
-    <w:p>
-      <w:r>
-        <w:t xml:space="preserve">Ook is de meeste muziek uit de database </w:t>
-      </w:r>
-      <w:proofErr w:type="spellStart"/>
-      <w:r>
-        <w:t>getagd</w:t>
-      </w:r>
-      <w:proofErr w:type="spellEnd"/>
-      <w:r>
-        <w:t>. Deze tags zijn op de meeste punten vergelijkbaar met genres. Zo zijn er tags voor ‘</w:t>
-      </w:r>
-      <w:proofErr w:type="spellStart"/>
-      <w:r>
-        <w:t>classical</w:t>
-      </w:r>
-      <w:proofErr w:type="spellEnd"/>
-      <w:r>
-        <w:t>’, ‘pop’, ‘jazz’, ‘</w:t>
-      </w:r>
-      <w:proofErr w:type="spellStart"/>
-      <w:r>
-        <w:t>electrical</w:t>
-      </w:r>
-      <w:proofErr w:type="spellEnd"/>
-      <w:r>
-        <w:t xml:space="preserve">’, etc. Niet alle tags zijn even bruikbaar in </w:t>
-      </w:r>
-      <w:r>
-        <w:t>het</w:t>
-      </w:r>
-      <w:r>
-        <w:t xml:space="preserve"> systeem. Sommige tags zijn maar een aantal keren gebruikt of redelijk nietszeggend (bijvoorbeeld de tag ‘</w:t>
-      </w:r>
-      <w:proofErr w:type="spellStart"/>
-      <w:r>
-        <w:t>production</w:t>
-      </w:r>
-      <w:proofErr w:type="spellEnd"/>
-      <w:r>
-        <w:t xml:space="preserve"> </w:t>
-      </w:r>
-      <w:proofErr w:type="spellStart"/>
-      <w:r>
-        <w:t>music</w:t>
-      </w:r>
-      <w:proofErr w:type="spellEnd"/>
-      <w:r>
-        <w:t xml:space="preserve">’). </w:t>
-      </w:r>
-      <w:r>
-        <w:t>Vandaar dat uit deze tags een bepaalde bruikbare selectie gekozen is die in het systeem worden gebruikt.</w:t>
-      </w:r>
-    </w:p>
-    <w:p>
-      <w:r>
-        <w:t>Daarnaast is er informatie beschikbaar over de waardering die gebruikers geven over bepaalde muzieknummers of artiesten. Deze informatie is verre van compleet: zo zijn er slechts 160 000 waarderingen gegeven, terwijl er zo’n 600 000 artiesten in de database aanwezig zijn. De</w:t>
-      </w:r>
-      <w:r>
-        <w:t>ze</w:t>
-      </w:r>
-      <w:r>
-        <w:t xml:space="preserve"> waarderingen </w:t>
-      </w:r>
-      <w:r>
-        <w:t>worden in de eerste fase</w:t>
-      </w:r>
-      <w:r>
-        <w:t xml:space="preserve"> echter wel </w:t>
-      </w:r>
-      <w:r>
-        <w:t>gebruikt</w:t>
-      </w:r>
-      <w:r>
-        <w:t xml:space="preserve">. In een latere fase </w:t>
-      </w:r>
-      <w:r>
-        <w:t>zull</w:t>
-      </w:r>
-      <w:r>
-        <w:t xml:space="preserve">en de waarderingen van de muziek verbeterd worden door waarderingen uit verschillende bronnen en de gebruiker zelf, te combineren tot een goede rating. </w:t>
-      </w:r>
-    </w:p>
-    <w:p>
-      <w:pPr>
-        <w:pStyle w:val="Kop2"/>
-      </w:pPr>
-      <w:bookmarkStart w:id="18" w:name="_Toc311235031"/>
-      <w:r>
-        <w:t>Implementatie</w:t>
-      </w:r>
-      <w:bookmarkEnd w:id="18"/>
-    </w:p>
-    <w:p>
-      <w:r>
-        <w:t xml:space="preserve">Voor de daadwerkelijke implementatie van het product, is </w:t>
-      </w:r>
-      <w:r>
-        <w:t xml:space="preserve">er </w:t>
-      </w:r>
-      <w:r>
-        <w:t>eerst een keuze gemaakt over de beschikbare genres. Aan de hand van de tag-</w:t>
-      </w:r>
-      <w:proofErr w:type="spellStart"/>
-      <w:r>
-        <w:t>cloud</w:t>
-      </w:r>
-      <w:proofErr w:type="spellEnd"/>
-      <w:r>
-        <w:t xml:space="preserve"> van </w:t>
-      </w:r>
-      <w:proofErr w:type="spellStart"/>
-      <w:r>
-        <w:t>MusicBrainz</w:t>
-      </w:r>
-      <w:proofErr w:type="spellEnd"/>
-      <w:r>
         <w:t xml:space="preserve"> (</w:t>
       </w:r>
-      <w:hyperlink r:id="rId9" w:history="1">
+      <w:hyperlink r:id="rId10" w:history="1">
         <w:r>
           <w:rPr>
             <w:rStyle w:val="Hyperlink"/>
@@ -1675,7 +1781,7 @@
                     </pic:cNvPicPr>
                   </pic:nvPicPr>
                   <pic:blipFill>
-                    <a:blip r:embed="rId10">
+                    <a:blip r:embed="rId11">
                       <a:extLst>
                         <a:ext uri="{28A0092B-C50C-407E-A947-70E740481C1C}">
                           <a14:useLocalDpi xmlns:a14="http://schemas.microsoft.com/office/drawing/2010/main" val="0"/>
@@ -1749,8 +1855,13 @@
       </w:r>
       <w:proofErr w:type="spellEnd"/>
       <w:r>
-        <w:t xml:space="preserve"> zoekopdrachten over, indien binnen een seconde weer een nieuwe aanroep wordt gedaan. Hierdoor gaat er veel data verloren.  </w:t>
-      </w:r>
+        <w:t xml:space="preserve"> zoekopdrachten over, indien binnen een seconde weer een nieuwe aanroep wordt gedaan. Hierdoor gaat er veel data </w:t>
+      </w:r>
+      <w:proofErr w:type="gramStart"/>
+      <w:r>
+        <w:t xml:space="preserve">verloren.  </w:t>
+      </w:r>
+      <w:proofErr w:type="gramEnd"/>
     </w:p>
     <w:p>
       <w:r>
@@ -1820,7 +1931,15 @@
         <w:t>mogelijk is</w:t>
       </w:r>
       <w:r>
-        <w:t>. De databasetabel van items die hieruit komt, wordt gesorteerd op aflopende grootte van waardering. Vervolgens worden hier de eerste 10 van getoond aan de gebruiker.</w:t>
+        <w:t xml:space="preserve">. De databasetabel van </w:t>
+      </w:r>
+      <w:proofErr w:type="gramStart"/>
+      <w:r>
+        <w:t>items</w:t>
+      </w:r>
+      <w:proofErr w:type="gramEnd"/>
+      <w:r>
+        <w:t xml:space="preserve"> die hieruit komt, wordt gesorteerd op aflopende grootte van waardering. Vervolgens worden hier de eerste 10 van getoond aan de gebruiker.</w:t>
       </w:r>
     </w:p>
     <w:p>
@@ -1830,14 +1949,14 @@
     </w:p>
     <w:p>
       <w:pPr>
-        <w:pStyle w:val="Kop1"/>
-      </w:pPr>
-      <w:bookmarkStart w:id="19" w:name="_Toc311235032"/>
+        <w:pStyle w:val="Heading1"/>
+      </w:pPr>
+      <w:bookmarkStart w:id="18" w:name="_Toc311235032"/>
       <w:r>
         <w:lastRenderedPageBreak/>
         <w:t>Product fase 2</w:t>
       </w:r>
-      <w:bookmarkEnd w:id="19"/>
+      <w:bookmarkEnd w:id="18"/>
     </w:p>
     <w:p>
       <w:r>
@@ -1916,9 +2035,9 @@
     </w:p>
     <w:p>
       <w:pPr>
-        <w:pStyle w:val="Kop2"/>
-      </w:pPr>
-      <w:bookmarkStart w:id="20" w:name="_Toc311235033"/>
+        <w:pStyle w:val="Heading2"/>
+      </w:pPr>
+      <w:bookmarkStart w:id="19" w:name="_Toc311235033"/>
       <w:r>
         <w:t>2</w:t>
       </w:r>
@@ -1935,7 +2054,7 @@
       <w:r>
         <w:t>databron</w:t>
       </w:r>
-      <w:bookmarkEnd w:id="20"/>
+      <w:bookmarkEnd w:id="19"/>
       <w:proofErr w:type="spellEnd"/>
     </w:p>
     <w:p>
@@ -1977,7 +2096,7 @@
                     </pic:cNvPicPr>
                   </pic:nvPicPr>
                   <pic:blipFill>
-                    <a:blip r:embed="rId11">
+                    <a:blip r:embed="rId12">
                       <a:extLst>
                         <a:ext uri="{28A0092B-C50C-407E-A947-70E740481C1C}">
                           <a14:useLocalDpi xmlns:a14="http://schemas.microsoft.com/office/drawing/2010/main" val="0"/>
@@ -2023,7 +2142,15 @@
       </w:r>
       <w:proofErr w:type="spellEnd"/>
       <w:r>
-        <w:t xml:space="preserve"> is in deze versie ook een koppeling gemaakt met de dataset van Last.FM. De Last.FM dataset wordt op ongeveer dezelfde manier doorzocht als de </w:t>
+        <w:t xml:space="preserve"> is in deze versie ook een koppeling gemaakt met de dataset van Last</w:t>
+      </w:r>
+      <w:proofErr w:type="gramStart"/>
+      <w:r>
+        <w:t>.FM</w:t>
+      </w:r>
+      <w:proofErr w:type="gramEnd"/>
+      <w:r>
+        <w:t xml:space="preserve">. De Last.FM dataset wordt op ongeveer dezelfde manier doorzocht als de </w:t>
       </w:r>
       <w:proofErr w:type="spellStart"/>
       <w:r>
@@ -2084,13 +2211,13 @@
     </w:p>
     <w:p>
       <w:pPr>
-        <w:pStyle w:val="Kop2"/>
-      </w:pPr>
-      <w:bookmarkStart w:id="21" w:name="_Toc311235034"/>
+        <w:pStyle w:val="Heading2"/>
+      </w:pPr>
+      <w:bookmarkStart w:id="20" w:name="_Toc311235034"/>
       <w:r>
         <w:t>Input</w:t>
       </w:r>
-      <w:bookmarkEnd w:id="21"/>
+      <w:bookmarkEnd w:id="20"/>
     </w:p>
     <w:p>
       <w:r>
@@ -2136,7 +2263,7 @@
                     </pic:cNvPicPr>
                   </pic:nvPicPr>
                   <pic:blipFill>
-                    <a:blip r:embed="rId12">
+                    <a:blip r:embed="rId13">
                       <a:extLst>
                         <a:ext uri="{28A0092B-C50C-407E-A947-70E740481C1C}">
                           <a14:useLocalDpi xmlns:a14="http://schemas.microsoft.com/office/drawing/2010/main" val="0"/>
@@ -2206,13 +2333,13 @@
     </w:p>
     <w:p>
       <w:pPr>
-        <w:pStyle w:val="Kop2"/>
-      </w:pPr>
-      <w:bookmarkStart w:id="22" w:name="_Toc311235035"/>
+        <w:pStyle w:val="Heading2"/>
+      </w:pPr>
+      <w:bookmarkStart w:id="21" w:name="_Toc311235035"/>
       <w:r>
         <w:t>Output</w:t>
       </w:r>
-      <w:bookmarkEnd w:id="22"/>
+      <w:bookmarkEnd w:id="21"/>
     </w:p>
     <w:p>
       <w:r>
@@ -2287,10 +2414,27 @@
       <w:r>
         <w:t xml:space="preserve"> </w:t>
       </w:r>
-    </w:p>
-    <w:p>
-      <w:r>
-        <w:t>Daarnaast wordt ook de afbeelding van het album opgehaald. Het geheel ziet er per suggestie dan als volgt uit:</w:t>
+      <w:r>
+        <w:t xml:space="preserve">Daarnaast kan de </w:t>
+      </w:r>
+      <w:proofErr w:type="spellStart"/>
+      <w:r>
+        <w:t>gebuiker</w:t>
+      </w:r>
+      <w:proofErr w:type="spellEnd"/>
+      <w:r>
+        <w:t xml:space="preserve"> nu suggesties in en uitklappen om alles overzichtelijker te maken. Als de gebruiker een -1 geeft aan een suggestie wordt de suggestie standaard ingeklapt. </w:t>
+      </w:r>
+      <w:bookmarkStart w:id="22" w:name="_GoBack"/>
+      <w:bookmarkEnd w:id="22"/>
+    </w:p>
+    <w:p>
+      <w:r>
+        <w:t>Daarnaast wordt ook de afbeelding van het album opgehaald. Het geheel ziet er per suggestie dan als volgt uit</w:t>
+      </w:r>
+      <w:proofErr w:type="gramStart"/>
+      <w:r>
+        <w:t>:</w:t>
       </w:r>
       <w:r>
         <w:rPr>
@@ -2314,7 +2458,7 @@
                     </pic:cNvPicPr>
                   </pic:nvPicPr>
                   <pic:blipFill>
-                    <a:blip r:embed="rId13">
+                    <a:blip r:embed="rId14">
                       <a:extLst>
                         <a:ext uri="{28A0092B-C50C-407E-A947-70E740481C1C}">
                           <a14:useLocalDpi xmlns:a14="http://schemas.microsoft.com/office/drawing/2010/main" val="0"/>
@@ -2347,6 +2491,7 @@
           </wp:inline>
         </w:drawing>
       </w:r>
+      <w:proofErr w:type="gramEnd"/>
     </w:p>
     <w:p>
       <w:pPr>
@@ -2365,7 +2510,7 @@
     </w:p>
     <w:p>
       <w:pPr>
-        <w:pStyle w:val="Kop1"/>
+        <w:pStyle w:val="Heading1"/>
       </w:pPr>
       <w:bookmarkStart w:id="23" w:name="_Toc311235036"/>
       <w:r>
@@ -2382,10 +2527,26 @@
     </w:p>
     <w:p>
       <w:r>
-        <w:t xml:space="preserve">Het is de bedoeling dat de suggesties die door het system gegeven gaan worden zo veel als mogelijk aan gaan sluiten bij de voorkeuren van de gebruiker. </w:t>
-      </w:r>
-      <w:r>
-        <w:t>Op dit moment wordt dit met name gebaseerd op enkele vrij algemene muziekgenres die de gebruiker kan kiezen.</w:t>
+        <w:t xml:space="preserve">Het is de bedoeling dat de suggesties die door </w:t>
+      </w:r>
+      <w:proofErr w:type="gramStart"/>
+      <w:r>
+        <w:t>het</w:t>
+      </w:r>
+      <w:proofErr w:type="gramEnd"/>
+      <w:r>
+        <w:t xml:space="preserve"> system gegeven gaan worden zo veel als mogelijk aan gaan sluiten bij de voorkeuren van de gebruiker. </w:t>
+      </w:r>
+      <w:r>
+        <w:t xml:space="preserve">Op dit moment wordt dit </w:t>
+      </w:r>
+      <w:proofErr w:type="gramStart"/>
+      <w:r>
+        <w:t>met name</w:t>
+      </w:r>
+      <w:proofErr w:type="gramEnd"/>
+      <w:r>
+        <w:t xml:space="preserve"> gebaseerd op enkele vrij algemene muziekgenres die de gebruiker kan kiezen.</w:t>
       </w:r>
     </w:p>
     <w:p>
@@ -2445,7 +2606,15 @@
       </w:r>
       <w:proofErr w:type="spellEnd"/>
       <w:r>
-        <w:t xml:space="preserve"> en Last.FM. Het idee is dat dit voor de volgende fase wordt geïmplementeerd.</w:t>
+        <w:t xml:space="preserve"> en Last</w:t>
+      </w:r>
+      <w:proofErr w:type="gramStart"/>
+      <w:r>
+        <w:t>.FM</w:t>
+      </w:r>
+      <w:proofErr w:type="gramEnd"/>
+      <w:r>
+        <w:t>. Het idee is dat dit voor de volgende fase wordt geïmplementeerd.</w:t>
       </w:r>
     </w:p>
     <w:p>
@@ -2455,7 +2624,7 @@
     </w:p>
     <w:p>
       <w:pPr>
-        <w:pStyle w:val="Lijstalinea"/>
+        <w:pStyle w:val="ListParagraph"/>
         <w:numPr>
           <w:ilvl w:val="0"/>
           <w:numId w:val="1"/>
@@ -2475,7 +2644,7 @@
     </w:p>
     <w:p>
       <w:pPr>
-        <w:pStyle w:val="Lijstalinea"/>
+        <w:pStyle w:val="ListParagraph"/>
         <w:numPr>
           <w:ilvl w:val="0"/>
           <w:numId w:val="1"/>
@@ -2498,7 +2667,15 @@
       </w:r>
       <w:proofErr w:type="spellEnd"/>
       <w:r>
-        <w:t xml:space="preserve"> op Last.FM. Als bijvoorbeeld blijkt uit de </w:t>
+        <w:t xml:space="preserve"> op Last</w:t>
+      </w:r>
+      <w:proofErr w:type="gramStart"/>
+      <w:r>
+        <w:t>.FM</w:t>
+      </w:r>
+      <w:proofErr w:type="gramEnd"/>
+      <w:r>
+        <w:t xml:space="preserve">. Als bijvoorbeeld blijkt uit de </w:t>
       </w:r>
       <w:proofErr w:type="spellStart"/>
       <w:r>
@@ -2519,7 +2696,7 @@
     </w:p>
     <w:p>
       <w:pPr>
-        <w:pStyle w:val="Lijstalinea"/>
+        <w:pStyle w:val="ListParagraph"/>
         <w:numPr>
           <w:ilvl w:val="0"/>
           <w:numId w:val="1"/>
@@ -2537,7 +2714,15 @@
       </w:r>
       <w:proofErr w:type="spellEnd"/>
       <w:r>
-        <w:t xml:space="preserve"> en Last.FM.</w:t>
+        <w:t xml:space="preserve"> en Last</w:t>
+      </w:r>
+      <w:proofErr w:type="gramStart"/>
+      <w:r>
+        <w:t>.FM</w:t>
+      </w:r>
+      <w:proofErr w:type="gramEnd"/>
+      <w:r>
+        <w:t>.</w:t>
       </w:r>
       <w:r>
         <w:rPr>
@@ -2548,7 +2733,7 @@
     </w:p>
     <w:p>
       <w:pPr>
-        <w:pStyle w:val="Lijstalinea"/>
+        <w:pStyle w:val="ListParagraph"/>
         <w:numPr>
           <w:ilvl w:val="0"/>
           <w:numId w:val="1"/>
@@ -2561,7 +2746,7 @@
     </w:p>
     <w:p>
       <w:pPr>
-        <w:pStyle w:val="Lijstalinea"/>
+        <w:pStyle w:val="ListParagraph"/>
         <w:numPr>
           <w:ilvl w:val="0"/>
           <w:numId w:val="1"/>
@@ -2862,16 +3047,16 @@
     <w:lsdException w:name="Bibliography" w:uiPriority="37"/>
     <w:lsdException w:name="TOC Heading" w:uiPriority="39" w:qFormat="1"/>
   </w:latentStyles>
-  <w:style w:type="paragraph" w:default="1" w:styleId="Standaard">
+  <w:style w:type="paragraph" w:default="1" w:styleId="Normal">
     <w:name w:val="Normal"/>
     <w:qFormat/>
     <w:rsid w:val="0000748E"/>
   </w:style>
-  <w:style w:type="paragraph" w:styleId="Kop1">
+  <w:style w:type="paragraph" w:styleId="Heading1">
     <w:name w:val="heading 1"/>
-    <w:basedOn w:val="Standaard"/>
-    <w:next w:val="Standaard"/>
-    <w:link w:val="Kop1Char"/>
+    <w:basedOn w:val="Normal"/>
+    <w:next w:val="Normal"/>
+    <w:link w:val="Heading1Char"/>
     <w:uiPriority w:val="9"/>
     <w:qFormat/>
     <w:rsid w:val="0000748E"/>
@@ -2890,11 +3075,11 @@
       <w:szCs w:val="28"/>
     </w:rPr>
   </w:style>
-  <w:style w:type="paragraph" w:styleId="Kop2">
+  <w:style w:type="paragraph" w:styleId="Heading2">
     <w:name w:val="heading 2"/>
-    <w:basedOn w:val="Standaard"/>
-    <w:next w:val="Standaard"/>
-    <w:link w:val="Kop2Char"/>
+    <w:basedOn w:val="Normal"/>
+    <w:next w:val="Normal"/>
+    <w:link w:val="Heading2Char"/>
     <w:uiPriority w:val="9"/>
     <w:unhideWhenUsed/>
     <w:qFormat/>
@@ -2914,13 +3099,13 @@
       <w:szCs w:val="26"/>
     </w:rPr>
   </w:style>
-  <w:style w:type="character" w:default="1" w:styleId="Standaardalinea-lettertype">
+  <w:style w:type="character" w:default="1" w:styleId="DefaultParagraphFont">
     <w:name w:val="Default Paragraph Font"/>
     <w:uiPriority w:val="1"/>
     <w:semiHidden/>
     <w:unhideWhenUsed/>
   </w:style>
-  <w:style w:type="table" w:default="1" w:styleId="Standaardtabel">
+  <w:style w:type="table" w:default="1" w:styleId="TableNormal">
     <w:name w:val="Normal Table"/>
     <w:uiPriority w:val="99"/>
     <w:semiHidden/>
@@ -2935,16 +3120,16 @@
       </w:tblCellMar>
     </w:tblPr>
   </w:style>
-  <w:style w:type="numbering" w:default="1" w:styleId="Geenlijst">
+  <w:style w:type="numbering" w:default="1" w:styleId="NoList">
     <w:name w:val="No List"/>
     <w:uiPriority w:val="99"/>
     <w:semiHidden/>
     <w:unhideWhenUsed/>
   </w:style>
-  <w:style w:type="character" w:customStyle="1" w:styleId="Kop1Char">
-    <w:name w:val="Kop 1 Char"/>
-    <w:basedOn w:val="Standaardalinea-lettertype"/>
-    <w:link w:val="Kop1"/>
+  <w:style w:type="character" w:customStyle="1" w:styleId="Heading1Char">
+    <w:name w:val="Heading 1 Char"/>
+    <w:basedOn w:val="DefaultParagraphFont"/>
+    <w:link w:val="Heading1"/>
     <w:uiPriority w:val="9"/>
     <w:rsid w:val="0000748E"/>
     <w:rPr>
@@ -2956,10 +3141,10 @@
       <w:szCs w:val="28"/>
     </w:rPr>
   </w:style>
-  <w:style w:type="character" w:customStyle="1" w:styleId="Kop2Char">
-    <w:name w:val="Kop 2 Char"/>
-    <w:basedOn w:val="Standaardalinea-lettertype"/>
-    <w:link w:val="Kop2"/>
+  <w:style w:type="character" w:customStyle="1" w:styleId="Heading2Char">
+    <w:name w:val="Heading 2 Char"/>
+    <w:basedOn w:val="DefaultParagraphFont"/>
+    <w:link w:val="Heading2"/>
     <w:uiPriority w:val="9"/>
     <w:rsid w:val="0000748E"/>
     <w:rPr>
@@ -2973,7 +3158,7 @@
   </w:style>
   <w:style w:type="character" w:styleId="Hyperlink">
     <w:name w:val="Hyperlink"/>
-    <w:basedOn w:val="Standaardalinea-lettertype"/>
+    <w:basedOn w:val="DefaultParagraphFont"/>
     <w:uiPriority w:val="99"/>
     <w:unhideWhenUsed/>
     <w:rsid w:val="0000748E"/>
@@ -2982,10 +3167,10 @@
       <w:u w:val="single"/>
     </w:rPr>
   </w:style>
-  <w:style w:type="paragraph" w:styleId="Kopvaninhoudsopgave">
+  <w:style w:type="paragraph" w:styleId="TOCHeading">
     <w:name w:val="TOC Heading"/>
-    <w:basedOn w:val="Kop1"/>
-    <w:next w:val="Standaard"/>
+    <w:basedOn w:val="Heading1"/>
+    <w:next w:val="Normal"/>
     <w:uiPriority w:val="39"/>
     <w:semiHidden/>
     <w:unhideWhenUsed/>
@@ -2995,10 +3180,10 @@
       <w:outlineLvl w:val="9"/>
     </w:pPr>
   </w:style>
-  <w:style w:type="paragraph" w:styleId="Inhopg1">
+  <w:style w:type="paragraph" w:styleId="TOC1">
     <w:name w:val="toc 1"/>
-    <w:basedOn w:val="Standaard"/>
-    <w:next w:val="Standaard"/>
+    <w:basedOn w:val="Normal"/>
+    <w:next w:val="Normal"/>
     <w:autoRedefine/>
     <w:uiPriority w:val="39"/>
     <w:unhideWhenUsed/>
@@ -3007,10 +3192,10 @@
       <w:spacing w:after="100"/>
     </w:pPr>
   </w:style>
-  <w:style w:type="paragraph" w:styleId="Inhopg2">
+  <w:style w:type="paragraph" w:styleId="TOC2">
     <w:name w:val="toc 2"/>
-    <w:basedOn w:val="Standaard"/>
-    <w:next w:val="Standaard"/>
+    <w:basedOn w:val="Normal"/>
+    <w:next w:val="Normal"/>
     <w:autoRedefine/>
     <w:uiPriority w:val="39"/>
     <w:unhideWhenUsed/>
@@ -3020,10 +3205,10 @@
       <w:ind w:left="220"/>
     </w:pPr>
   </w:style>
-  <w:style w:type="paragraph" w:styleId="Ballontekst">
+  <w:style w:type="paragraph" w:styleId="BalloonText">
     <w:name w:val="Balloon Text"/>
-    <w:basedOn w:val="Standaard"/>
-    <w:link w:val="BallontekstChar"/>
+    <w:basedOn w:val="Normal"/>
+    <w:link w:val="BalloonTextChar"/>
     <w:uiPriority w:val="99"/>
     <w:semiHidden/>
     <w:unhideWhenUsed/>
@@ -3037,10 +3222,10 @@
       <w:szCs w:val="16"/>
     </w:rPr>
   </w:style>
-  <w:style w:type="character" w:customStyle="1" w:styleId="BallontekstChar">
-    <w:name w:val="Ballontekst Char"/>
-    <w:basedOn w:val="Standaardalinea-lettertype"/>
-    <w:link w:val="Ballontekst"/>
+  <w:style w:type="character" w:customStyle="1" w:styleId="BalloonTextChar">
+    <w:name w:val="Balloon Text Char"/>
+    <w:basedOn w:val="DefaultParagraphFont"/>
+    <w:link w:val="BalloonText"/>
     <w:uiPriority w:val="99"/>
     <w:semiHidden/>
     <w:rsid w:val="0000748E"/>
@@ -3050,9 +3235,9 @@
       <w:szCs w:val="16"/>
     </w:rPr>
   </w:style>
-  <w:style w:type="paragraph" w:styleId="Lijstalinea">
+  <w:style w:type="paragraph" w:styleId="ListParagraph">
     <w:name w:val="List Paragraph"/>
-    <w:basedOn w:val="Standaard"/>
+    <w:basedOn w:val="Normal"/>
     <w:uiPriority w:val="34"/>
     <w:qFormat/>
     <w:rsid w:val="00D3305C"/>
@@ -3220,16 +3405,16 @@
     <w:lsdException w:name="Bibliography" w:uiPriority="37"/>
     <w:lsdException w:name="TOC Heading" w:uiPriority="39" w:qFormat="1"/>
   </w:latentStyles>
-  <w:style w:type="paragraph" w:default="1" w:styleId="Standaard">
+  <w:style w:type="paragraph" w:default="1" w:styleId="Normal">
     <w:name w:val="Normal"/>
     <w:qFormat/>
     <w:rsid w:val="0000748E"/>
   </w:style>
-  <w:style w:type="paragraph" w:styleId="Kop1">
+  <w:style w:type="paragraph" w:styleId="Heading1">
     <w:name w:val="heading 1"/>
-    <w:basedOn w:val="Standaard"/>
-    <w:next w:val="Standaard"/>
-    <w:link w:val="Kop1Char"/>
+    <w:basedOn w:val="Normal"/>
+    <w:next w:val="Normal"/>
+    <w:link w:val="Heading1Char"/>
     <w:uiPriority w:val="9"/>
     <w:qFormat/>
     <w:rsid w:val="0000748E"/>
@@ -3248,11 +3433,11 @@
       <w:szCs w:val="28"/>
     </w:rPr>
   </w:style>
-  <w:style w:type="paragraph" w:styleId="Kop2">
+  <w:style w:type="paragraph" w:styleId="Heading2">
     <w:name w:val="heading 2"/>
-    <w:basedOn w:val="Standaard"/>
-    <w:next w:val="Standaard"/>
-    <w:link w:val="Kop2Char"/>
+    <w:basedOn w:val="Normal"/>
+    <w:next w:val="Normal"/>
+    <w:link w:val="Heading2Char"/>
     <w:uiPriority w:val="9"/>
     <w:unhideWhenUsed/>
     <w:qFormat/>
@@ -3272,13 +3457,13 @@
       <w:szCs w:val="26"/>
     </w:rPr>
   </w:style>
-  <w:style w:type="character" w:default="1" w:styleId="Standaardalinea-lettertype">
+  <w:style w:type="character" w:default="1" w:styleId="DefaultParagraphFont">
     <w:name w:val="Default Paragraph Font"/>
     <w:uiPriority w:val="1"/>
     <w:semiHidden/>
     <w:unhideWhenUsed/>
   </w:style>
-  <w:style w:type="table" w:default="1" w:styleId="Standaardtabel">
+  <w:style w:type="table" w:default="1" w:styleId="TableNormal">
     <w:name w:val="Normal Table"/>
     <w:uiPriority w:val="99"/>
     <w:semiHidden/>
@@ -3293,16 +3478,16 @@
       </w:tblCellMar>
     </w:tblPr>
   </w:style>
-  <w:style w:type="numbering" w:default="1" w:styleId="Geenlijst">
+  <w:style w:type="numbering" w:default="1" w:styleId="NoList">
     <w:name w:val="No List"/>
     <w:uiPriority w:val="99"/>
     <w:semiHidden/>
     <w:unhideWhenUsed/>
   </w:style>
-  <w:style w:type="character" w:customStyle="1" w:styleId="Kop1Char">
-    <w:name w:val="Kop 1 Char"/>
-    <w:basedOn w:val="Standaardalinea-lettertype"/>
-    <w:link w:val="Kop1"/>
+  <w:style w:type="character" w:customStyle="1" w:styleId="Heading1Char">
+    <w:name w:val="Heading 1 Char"/>
+    <w:basedOn w:val="DefaultParagraphFont"/>
+    <w:link w:val="Heading1"/>
     <w:uiPriority w:val="9"/>
     <w:rsid w:val="0000748E"/>
     <w:rPr>
@@ -3314,10 +3499,10 @@
       <w:szCs w:val="28"/>
     </w:rPr>
   </w:style>
-  <w:style w:type="character" w:customStyle="1" w:styleId="Kop2Char">
-    <w:name w:val="Kop 2 Char"/>
-    <w:basedOn w:val="Standaardalinea-lettertype"/>
-    <w:link w:val="Kop2"/>
+  <w:style w:type="character" w:customStyle="1" w:styleId="Heading2Char">
+    <w:name w:val="Heading 2 Char"/>
+    <w:basedOn w:val="DefaultParagraphFont"/>
+    <w:link w:val="Heading2"/>
     <w:uiPriority w:val="9"/>
     <w:rsid w:val="0000748E"/>
     <w:rPr>
@@ -3331,7 +3516,7 @@
   </w:style>
   <w:style w:type="character" w:styleId="Hyperlink">
     <w:name w:val="Hyperlink"/>
-    <w:basedOn w:val="Standaardalinea-lettertype"/>
+    <w:basedOn w:val="DefaultParagraphFont"/>
     <w:uiPriority w:val="99"/>
     <w:unhideWhenUsed/>
     <w:rsid w:val="0000748E"/>
@@ -3340,10 +3525,10 @@
       <w:u w:val="single"/>
     </w:rPr>
   </w:style>
-  <w:style w:type="paragraph" w:styleId="Kopvaninhoudsopgave">
+  <w:style w:type="paragraph" w:styleId="TOCHeading">
     <w:name w:val="TOC Heading"/>
-    <w:basedOn w:val="Kop1"/>
-    <w:next w:val="Standaard"/>
+    <w:basedOn w:val="Heading1"/>
+    <w:next w:val="Normal"/>
     <w:uiPriority w:val="39"/>
     <w:semiHidden/>
     <w:unhideWhenUsed/>
@@ -3353,10 +3538,10 @@
       <w:outlineLvl w:val="9"/>
     </w:pPr>
   </w:style>
-  <w:style w:type="paragraph" w:styleId="Inhopg1">
+  <w:style w:type="paragraph" w:styleId="TOC1">
     <w:name w:val="toc 1"/>
-    <w:basedOn w:val="Standaard"/>
-    <w:next w:val="Standaard"/>
+    <w:basedOn w:val="Normal"/>
+    <w:next w:val="Normal"/>
     <w:autoRedefine/>
     <w:uiPriority w:val="39"/>
     <w:unhideWhenUsed/>
@@ -3365,10 +3550,10 @@
       <w:spacing w:after="100"/>
     </w:pPr>
   </w:style>
-  <w:style w:type="paragraph" w:styleId="Inhopg2">
+  <w:style w:type="paragraph" w:styleId="TOC2">
     <w:name w:val="toc 2"/>
-    <w:basedOn w:val="Standaard"/>
-    <w:next w:val="Standaard"/>
+    <w:basedOn w:val="Normal"/>
+    <w:next w:val="Normal"/>
     <w:autoRedefine/>
     <w:uiPriority w:val="39"/>
     <w:unhideWhenUsed/>
@@ -3378,10 +3563,10 @@
       <w:ind w:left="220"/>
     </w:pPr>
   </w:style>
-  <w:style w:type="paragraph" w:styleId="Ballontekst">
+  <w:style w:type="paragraph" w:styleId="BalloonText">
     <w:name w:val="Balloon Text"/>
-    <w:basedOn w:val="Standaard"/>
-    <w:link w:val="BallontekstChar"/>
+    <w:basedOn w:val="Normal"/>
+    <w:link w:val="BalloonTextChar"/>
     <w:uiPriority w:val="99"/>
     <w:semiHidden/>
     <w:unhideWhenUsed/>
@@ -3395,10 +3580,10 @@
       <w:szCs w:val="16"/>
     </w:rPr>
   </w:style>
-  <w:style w:type="character" w:customStyle="1" w:styleId="BallontekstChar">
-    <w:name w:val="Ballontekst Char"/>
-    <w:basedOn w:val="Standaardalinea-lettertype"/>
-    <w:link w:val="Ballontekst"/>
+  <w:style w:type="character" w:customStyle="1" w:styleId="BalloonTextChar">
+    <w:name w:val="Balloon Text Char"/>
+    <w:basedOn w:val="DefaultParagraphFont"/>
+    <w:link w:val="BalloonText"/>
     <w:uiPriority w:val="99"/>
     <w:semiHidden/>
     <w:rsid w:val="0000748E"/>
@@ -3408,9 +3593,9 @@
       <w:szCs w:val="16"/>
     </w:rPr>
   </w:style>
-  <w:style w:type="paragraph" w:styleId="Lijstalinea">
+  <w:style w:type="paragraph" w:styleId="ListParagraph">
     <w:name w:val="List Paragraph"/>
-    <w:basedOn w:val="Standaard"/>
+    <w:basedOn w:val="Normal"/>
     <w:uiPriority w:val="34"/>
     <w:qFormat/>
     <w:rsid w:val="00D3305C"/>
@@ -3705,4 +3890,16 @@
   <a:objectDefaults/>
   <a:extraClrSchemeLst/>
 </a:theme>
+</file>
+
+<file path=customXml/item1.xml><?xml version="1.0" encoding="utf-8"?>
+<b:Sources xmlns:b="http://schemas.openxmlformats.org/officeDocument/2006/bibliography" xmlns="http://schemas.openxmlformats.org/officeDocument/2006/bibliography" SelectedStyle="\APA.XSL" StyleName="APA"/>
+</file>
+
+<file path=customXml/itemProps1.xml><?xml version="1.0" encoding="utf-8"?>
+<ds:datastoreItem xmlns:ds="http://schemas.openxmlformats.org/officeDocument/2006/customXml" ds:itemID="{7A1449A0-256A-4A10-9FB7-07F4FFDE9A42}">
+  <ds:schemaRefs>
+    <ds:schemaRef ds:uri="http://schemas.openxmlformats.org/officeDocument/2006/bibliography"/>
+  </ds:schemaRefs>
+</ds:datastoreItem>
 </file>
</xml_diff>

<commit_message>
Datalezer.java bevat het scriptje waarmee ik de yahoo data heb ingelezen. introduction.php en voorkeurenverwerker.php bevatten de veranderingen voor de verbeterde genrevoorkeuren-ingever. Verder nog wat tekstwerk.
</commit_message>
<xml_diff>
--- a/rapport fase 2/rapport-fase2.docx
+++ b/rapport fase 2/rapport-fase2.docx
@@ -4,7 +4,7 @@
   <w:body>
     <w:p>
       <w:pPr>
-        <w:pStyle w:val="Heading1"/>
+        <w:pStyle w:val="Kop1"/>
         <w:rPr>
           <w:sz w:val="40"/>
           <w:szCs w:val="40"/>
@@ -28,7 +28,7 @@
     </w:p>
     <w:p>
       <w:pPr>
-        <w:pStyle w:val="Heading1"/>
+        <w:pStyle w:val="Kop1"/>
         <w:rPr>
           <w:lang w:val="en-US"/>
         </w:rPr>
@@ -62,7 +62,7 @@
     </w:p>
     <w:p>
       <w:pPr>
-        <w:pStyle w:val="Heading1"/>
+        <w:pStyle w:val="Kop1"/>
         <w:rPr>
           <w:lang w:val="en-US"/>
         </w:rPr>
@@ -70,7 +70,7 @@
     </w:p>
     <w:p>
       <w:pPr>
-        <w:pStyle w:val="Heading1"/>
+        <w:pStyle w:val="Kop1"/>
         <w:rPr>
           <w:lang w:val="en-US"/>
         </w:rPr>
@@ -92,7 +92,7 @@
     </w:p>
     <w:p>
       <w:pPr>
-        <w:pStyle w:val="Heading1"/>
+        <w:pStyle w:val="Kop1"/>
       </w:pPr>
       <w:bookmarkStart w:id="6" w:name="_Toc309941808"/>
       <w:bookmarkStart w:id="7" w:name="_Toc309941905"/>
@@ -110,7 +110,7 @@
     <w:p/>
     <w:p>
       <w:pPr>
-        <w:pStyle w:val="Heading2"/>
+        <w:pStyle w:val="Kop2"/>
       </w:pPr>
       <w:bookmarkStart w:id="9" w:name="_Toc309941809"/>
       <w:bookmarkStart w:id="10" w:name="_Toc309941906"/>
@@ -382,7 +382,7 @@
       <w:sdtContent>
         <w:p>
           <w:pPr>
-            <w:pStyle w:val="TOCHeading"/>
+            <w:pStyle w:val="Kopvaninhoudsopgave"/>
           </w:pPr>
           <w:r>
             <w:t>Inhoudsopgave</w:t>
@@ -390,7 +390,7 @@
         </w:p>
         <w:p>
           <w:pPr>
-            <w:pStyle w:val="TOC1"/>
+            <w:pStyle w:val="Inhopg1"/>
             <w:tabs>
               <w:tab w:val="right" w:leader="dot" w:pos="9062"/>
             </w:tabs>
@@ -398,7 +398,7 @@
         </w:p>
         <w:p>
           <w:pPr>
-            <w:pStyle w:val="TOC1"/>
+            <w:pStyle w:val="Inhopg1"/>
             <w:tabs>
               <w:tab w:val="right" w:leader="dot" w:pos="9062"/>
             </w:tabs>
@@ -476,7 +476,7 @@
         </w:p>
         <w:p>
           <w:pPr>
-            <w:pStyle w:val="TOC1"/>
+            <w:pStyle w:val="Inhopg1"/>
             <w:tabs>
               <w:tab w:val="right" w:leader="dot" w:pos="9062"/>
             </w:tabs>
@@ -545,7 +545,7 @@
         </w:p>
         <w:p>
           <w:pPr>
-            <w:pStyle w:val="TOC1"/>
+            <w:pStyle w:val="Inhopg1"/>
             <w:tabs>
               <w:tab w:val="right" w:leader="dot" w:pos="9062"/>
             </w:tabs>
@@ -614,7 +614,7 @@
         </w:p>
         <w:p>
           <w:pPr>
-            <w:pStyle w:val="TOC1"/>
+            <w:pStyle w:val="Inhopg1"/>
             <w:tabs>
               <w:tab w:val="right" w:leader="dot" w:pos="9062"/>
             </w:tabs>
@@ -683,7 +683,7 @@
         </w:p>
         <w:p>
           <w:pPr>
-            <w:pStyle w:val="TOC2"/>
+            <w:pStyle w:val="Inhopg2"/>
             <w:tabs>
               <w:tab w:val="right" w:leader="dot" w:pos="9062"/>
             </w:tabs>
@@ -752,7 +752,7 @@
         </w:p>
         <w:p>
           <w:pPr>
-            <w:pStyle w:val="TOC2"/>
+            <w:pStyle w:val="Inhopg2"/>
             <w:tabs>
               <w:tab w:val="right" w:leader="dot" w:pos="9062"/>
             </w:tabs>
@@ -821,7 +821,7 @@
         </w:p>
         <w:p>
           <w:pPr>
-            <w:pStyle w:val="TOC1"/>
+            <w:pStyle w:val="Inhopg1"/>
             <w:tabs>
               <w:tab w:val="right" w:leader="dot" w:pos="9062"/>
             </w:tabs>
@@ -890,7 +890,7 @@
         </w:p>
         <w:p>
           <w:pPr>
-            <w:pStyle w:val="TOC2"/>
+            <w:pStyle w:val="Inhopg2"/>
             <w:tabs>
               <w:tab w:val="right" w:leader="dot" w:pos="9062"/>
             </w:tabs>
@@ -974,7 +974,7 @@
         </w:p>
         <w:p>
           <w:pPr>
-            <w:pStyle w:val="TOC2"/>
+            <w:pStyle w:val="Inhopg2"/>
             <w:tabs>
               <w:tab w:val="right" w:leader="dot" w:pos="9062"/>
             </w:tabs>
@@ -1043,7 +1043,7 @@
         </w:p>
         <w:p>
           <w:pPr>
-            <w:pStyle w:val="TOC2"/>
+            <w:pStyle w:val="Inhopg2"/>
             <w:tabs>
               <w:tab w:val="right" w:leader="dot" w:pos="9062"/>
             </w:tabs>
@@ -1112,7 +1112,7 @@
         </w:p>
         <w:p>
           <w:pPr>
-            <w:pStyle w:val="TOC1"/>
+            <w:pStyle w:val="Inhopg1"/>
             <w:tabs>
               <w:tab w:val="right" w:leader="dot" w:pos="9062"/>
             </w:tabs>
@@ -1168,7 +1168,7 @@
                 <w:noProof/>
                 <w:webHidden/>
               </w:rPr>
-              <w:t>9</w:t>
+              <w:t>10</w:t>
             </w:r>
             <w:r>
               <w:rPr>
@@ -1192,7 +1192,7 @@
     </w:sdt>
     <w:p>
       <w:pPr>
-        <w:pStyle w:val="Heading1"/>
+        <w:pStyle w:val="Kop1"/>
       </w:pPr>
       <w:r>
         <w:br w:type="page"/>
@@ -1200,7 +1200,7 @@
     </w:p>
     <w:p>
       <w:pPr>
-        <w:pStyle w:val="Heading1"/>
+        <w:pStyle w:val="Kop1"/>
       </w:pPr>
       <w:bookmarkStart w:id="12" w:name="_Toc311235026"/>
       <w:r>
@@ -1238,15 +1238,7 @@
     </w:p>
     <w:p>
       <w:r>
-        <w:t xml:space="preserve">In de eerste fase is een product gemaakt waarmee de genrevoorkeuren van gebruikers gebruikt worden om een lijst met hoog gewaardeerde artiesten te genereren welke aan de gebruiker worden getoond. </w:t>
-      </w:r>
-      <w:proofErr w:type="gramStart"/>
-      <w:r>
-        <w:t>Dit</w:t>
-      </w:r>
-      <w:proofErr w:type="gramEnd"/>
-      <w:r>
-        <w:t xml:space="preserve"> enkel met behulp van de </w:t>
+        <w:t xml:space="preserve">In de eerste fase is een product gemaakt waarmee de genrevoorkeuren van gebruikers gebruikt worden om een lijst met hoog gewaardeerde artiesten te genereren welke aan de gebruiker worden getoond. Dit enkel met behulp van de </w:t>
       </w:r>
       <w:proofErr w:type="spellStart"/>
       <w:r>
@@ -1259,15 +1251,7 @@
     </w:p>
     <w:p>
       <w:r>
-        <w:t>In de tweede fase is dit product uitgebreid met een koppeling naar de Last.</w:t>
-      </w:r>
-      <w:proofErr w:type="gramStart"/>
-      <w:r>
-        <w:t>fm</w:t>
-      </w:r>
-      <w:proofErr w:type="gramEnd"/>
-      <w:r>
-        <w:t xml:space="preserve"> dataset. Naast de genrevoorkeuren kunnen gebruikers nu ook hun favoriete artiesten doorgeven. Daarnaast is er een </w:t>
+        <w:t xml:space="preserve">In de tweede fase is dit product uitgebreid met een koppeling naar de Last.fm dataset. Naast de genrevoorkeuren kunnen gebruikers nu ook hun favoriete artiesten doorgeven. Daarnaast is er een </w:t>
       </w:r>
       <w:proofErr w:type="spellStart"/>
       <w:r>
@@ -1295,7 +1279,7 @@
     </w:p>
     <w:p>
       <w:pPr>
-        <w:pStyle w:val="Heading1"/>
+        <w:pStyle w:val="Kop1"/>
       </w:pPr>
       <w:bookmarkStart w:id="13" w:name="_Toc311235027"/>
       <w:r>
@@ -1338,15 +1322,7 @@
         </w:rPr>
       </w:pPr>
       <w:r>
-        <w:t xml:space="preserve">Deze gegeneerde lijst kan vervolgens door de gebruiker beoordeeld worden. Deze beoordeling wordt gecombineerd met beoordelingen die </w:t>
-      </w:r>
-      <w:proofErr w:type="gramStart"/>
-      <w:r>
-        <w:t>reeds</w:t>
-      </w:r>
-      <w:proofErr w:type="gramEnd"/>
-      <w:r>
-        <w:t xml:space="preserve"> op het web te vinden zijn. Door de gebruikersinput zal het systeem steeds betere muziekkeuzes kunnen doorgeven naarmate het programma vaker wordt gebruikt.</w:t>
+        <w:t>Deze gegeneerde lijst kan vervolgens door de gebruiker beoordeeld worden. Deze beoordeling wordt gecombineerd met beoordelingen die reeds op het web te vinden zijn. Door de gebruikersinput zal het systeem steeds betere muziekkeuzes kunnen doorgeven naarmate het programma vaker wordt gebruikt.</w:t>
       </w:r>
     </w:p>
     <w:p>
@@ -1357,7 +1333,7 @@
     <w:p/>
     <w:p>
       <w:pPr>
-        <w:pStyle w:val="Heading1"/>
+        <w:pStyle w:val="Kop1"/>
       </w:pPr>
       <w:r>
         <w:br/>
@@ -1380,7 +1356,7 @@
     </w:p>
     <w:p>
       <w:pPr>
-        <w:pStyle w:val="Heading1"/>
+        <w:pStyle w:val="Kop1"/>
       </w:pPr>
       <w:bookmarkStart w:id="14" w:name="_Toc311235028"/>
       <w:r>
@@ -1402,28 +1378,12 @@
     </w:p>
     <w:p>
       <w:r>
-        <w:t xml:space="preserve">Het systeem zal via het internet bereikbaar zijn. Hierdoor is het </w:t>
-      </w:r>
-      <w:proofErr w:type="gramStart"/>
-      <w:r>
-        <w:t>makkelijk</w:t>
-      </w:r>
-      <w:proofErr w:type="gramEnd"/>
-      <w:r>
-        <w:t xml:space="preserve"> voor iedereen te gebruiken; er hoeft niet een speciaal programma geïnstalleerd te worden. Een nadeel hiervan zou wel kunnen zijn dat het niet mogelijk is om alle muziekbestanden die op de computer van de gebruiker zijn, door te scannen. </w:t>
-      </w:r>
-    </w:p>
-    <w:p>
-      <w:r>
-        <w:t xml:space="preserve"> Het systeem zal gebouwd worden in de talen HTML en PHP. Er is voor deze talen gekozen omdat deze uitermate geschikt zijn voor het gebruik via internet. Met de HTML zullen de pagina’s voor de gebruikers worden gemaakt. </w:t>
-      </w:r>
-      <w:proofErr w:type="gramStart"/>
-      <w:r>
-        <w:t xml:space="preserve">Met PHP wordt de achterliggende code geïmplementeerd waarmee goede suggesties kunnen worden gedaan qua muziekkeuze, welke vervolgens aan de gebruiker kunnen worden getoond. </w:t>
-      </w:r>
-      <w:proofErr w:type="gramEnd"/>
-      <w:r>
-        <w:t xml:space="preserve">Daarnaast zal er nog gebruik worden gemaakt van een </w:t>
+        <w:t xml:space="preserve">Het systeem zal via het internet bereikbaar zijn. Hierdoor is het makkelijk voor iedereen te gebruiken; er hoeft niet een speciaal programma geïnstalleerd te worden. Een nadeel hiervan zou wel kunnen zijn dat het niet mogelijk is om alle muziekbestanden die op de computer van de gebruiker zijn, door te scannen. </w:t>
+      </w:r>
+    </w:p>
+    <w:p>
+      <w:r>
+        <w:t xml:space="preserve"> Het systeem zal gebouwd worden in de talen HTML en PHP. Er is voor deze talen gekozen omdat deze uitermate geschikt zijn voor het gebruik via internet. Met de HTML zullen de pagina’s voor de gebruikers worden gemaakt. Met PHP wordt de achterliggende code geïmplementeerd waarmee goede suggesties kunnen worden gedaan qua muziekkeuze, welke vervolgens aan de gebruiker kunnen worden getoond. Daarnaast zal er nog gebruik worden gemaakt van een </w:t>
       </w:r>
       <w:proofErr w:type="spellStart"/>
       <w:r>
@@ -1436,36 +1396,15 @@
     </w:p>
     <w:p>
       <w:r>
-        <w:t xml:space="preserve">Om de suggesties voor muziekkeuze te bepalen, zullen er diverse bronnen van het internet gebruikt worden, welke ook weer aan elkaar gekoppeld zullen </w:t>
-      </w:r>
-      <w:proofErr w:type="gramStart"/>
-      <w:r>
-        <w:t xml:space="preserve">worden.  </w:t>
-      </w:r>
-      <w:proofErr w:type="spellStart"/>
-      <w:proofErr w:type="gramEnd"/>
+        <w:t xml:space="preserve">Om de suggesties voor muziekkeuze te bepalen, zullen er diverse bronnen van het internet gebruikt worden, welke ook weer aan elkaar gekoppeld zullen worden.  </w:t>
+      </w:r>
+      <w:proofErr w:type="spellStart"/>
       <w:r>
         <w:t>MusicBrainz</w:t>
       </w:r>
       <w:proofErr w:type="spellEnd"/>
       <w:r>
-        <w:t xml:space="preserve"> is een van deze bronnen die gebruikt zal </w:t>
-      </w:r>
-      <w:proofErr w:type="gramStart"/>
-      <w:r>
-        <w:t xml:space="preserve">worden.  </w:t>
-      </w:r>
-      <w:proofErr w:type="gramEnd"/>
-      <w:r>
-        <w:t xml:space="preserve">In deze muziekdatabase is veel informatie beschikbaar over nummers, artiesten en uitgaven, </w:t>
-      </w:r>
-      <w:proofErr w:type="gramStart"/>
-      <w:r>
-        <w:t>met name</w:t>
-      </w:r>
-      <w:proofErr w:type="gramEnd"/>
-      <w:r>
-        <w:t xml:space="preserve"> feitelijke informatie. Verder zal </w:t>
+        <w:t xml:space="preserve"> is een van deze bronnen die gebruikt zal worden.  In deze muziekdatabase is veel informatie beschikbaar over nummers, artiesten en uitgaven, met name feitelijke informatie. Verder zal </w:t>
       </w:r>
       <w:proofErr w:type="spellStart"/>
       <w:r>
@@ -1473,15 +1412,7 @@
       </w:r>
       <w:proofErr w:type="spellEnd"/>
       <w:r>
-        <w:t xml:space="preserve"> gebruikt worden, een andere muzieksite waarin </w:t>
-      </w:r>
-      <w:proofErr w:type="gramStart"/>
-      <w:r>
-        <w:t>met name</w:t>
-      </w:r>
-      <w:proofErr w:type="gramEnd"/>
-      <w:r>
-        <w:t xml:space="preserve"> veel informatie te vinden is over welke nummers in combinatie met elkaar worden geluisterd. Naast deze muziekbronnen zal er ook gebruikt worden gemaakt van </w:t>
+        <w:t xml:space="preserve"> gebruikt worden, een andere muzieksite waarin met name veel informatie te vinden is over welke nummers in combinatie met elkaar worden geluisterd. Naast deze muziekbronnen zal er ook gebruikt worden gemaakt van </w:t>
       </w:r>
       <w:proofErr w:type="spellStart"/>
       <w:r>
@@ -1497,15 +1428,7 @@
       </w:r>
       <w:proofErr w:type="spellEnd"/>
       <w:r>
-        <w:t xml:space="preserve">. Hieruit kan specifieke data worden verkregen over bijvoorbeeld een artiest. </w:t>
-      </w:r>
-      <w:proofErr w:type="gramStart"/>
-      <w:r>
-        <w:t>Met name</w:t>
-      </w:r>
-      <w:proofErr w:type="gramEnd"/>
-      <w:r>
-        <w:t xml:space="preserve"> geboortedatum, plaats, en een korte samenvatting over de artiest kunnen hieruit worden gehaald. Verder zal de </w:t>
+        <w:t xml:space="preserve">. Hieruit kan specifieke data worden verkregen over bijvoorbeeld een artiest. Met name geboortedatum, plaats, en een korte samenvatting over de artiest kunnen hieruit worden gehaald. Verder zal de </w:t>
       </w:r>
       <w:proofErr w:type="spellStart"/>
       <w:r>
@@ -1526,7 +1449,7 @@
     </w:p>
     <w:p>
       <w:pPr>
-        <w:pStyle w:val="Heading1"/>
+        <w:pStyle w:val="Kop1"/>
       </w:pPr>
       <w:bookmarkStart w:id="15" w:name="_Toc311235029"/>
       <w:r>
@@ -1543,110 +1466,94 @@
         <w:t xml:space="preserve">Voor de eerste fase is </w:t>
       </w:r>
       <w:r>
-        <w:t xml:space="preserve">er een systeem gemaakt </w:t>
-      </w:r>
-      <w:proofErr w:type="gramStart"/>
-      <w:r>
-        <w:t xml:space="preserve">waarmee  </w:t>
-      </w:r>
-      <w:proofErr w:type="gramEnd"/>
-      <w:r>
-        <w:t xml:space="preserve">de gebruikersinput beperkt blijft tot het kiezen van favoriete genres, en de output van het systeem slechts een </w:t>
-      </w:r>
-      <w:r>
-        <w:t xml:space="preserve">rijtje met artiesten teruggeeft. Deze artiesten maken muziek binnen de gekozen genres en krijgen daarnaast een hoge </w:t>
-      </w:r>
-      <w:proofErr w:type="gramStart"/>
-      <w:r>
-        <w:t xml:space="preserve">waardering. </w:t>
-      </w:r>
+        <w:t xml:space="preserve">er een systeem gemaakt waarmee  de gebruikersinput beperkt blijft tot het kiezen van favoriete genres, en de output van het systeem slechts een </w:t>
+      </w:r>
+      <w:r>
+        <w:t xml:space="preserve">rijtje met artiesten teruggeeft. Deze artiesten maken muziek binnen de gekozen genres en krijgen daarnaast een hoge waardering. </w:t>
+      </w:r>
+      <w:r>
+        <w:t xml:space="preserve"> Hiervoor </w:t>
+      </w:r>
+      <w:r>
+        <w:t>maakt het systeem g</w:t>
+      </w:r>
+      <w:r>
+        <w:t>ebruik van één data bron. In latere fases zal het systeem worden uitgebreid met meer input van de gebruiker, met naast artiesten ook specifieke nummers als output. Het systeem zal dan verder gebruikmaken van meerdere bronnen en deze informatie gaan combineren.</w:t>
+      </w:r>
+    </w:p>
+    <w:p>
+      <w:pPr>
+        <w:pStyle w:val="Kop2"/>
+      </w:pPr>
+      <w:bookmarkStart w:id="16" w:name="_Toc311235030"/>
+      <w:r>
+        <w:t>Data</w:t>
+      </w:r>
+      <w:bookmarkEnd w:id="16"/>
+    </w:p>
+    <w:p>
+      <w:r>
+        <w:t xml:space="preserve">Voor de eerste fase is er gekozen om slechts van één data bron gebruik te maken. Dit is de muziekdatabase </w:t>
+      </w:r>
+      <w:proofErr w:type="spellStart"/>
+      <w:r>
+        <w:t>MusicBrainz</w:t>
+      </w:r>
+      <w:proofErr w:type="spellEnd"/>
+      <w:r>
+        <w:t xml:space="preserve">. </w:t>
+      </w:r>
+      <w:proofErr w:type="spellStart"/>
+      <w:r>
+        <w:t>MusicBrainz</w:t>
+      </w:r>
+      <w:proofErr w:type="spellEnd"/>
+      <w:r>
+        <w:t xml:space="preserve"> is de open muziek encyclopedie waaraan gebruikers zelf data toevoegen en verbeteren. Er is allerlei feitelijke informatie in te vinden over artiesten, albums, nummers en diverse uitgaven hiervan. </w:t>
+      </w:r>
+    </w:p>
+    <w:p>
+      <w:r>
+        <w:t xml:space="preserve">Ook is de meeste muziek uit de database </w:t>
+      </w:r>
+      <w:proofErr w:type="spellStart"/>
+      <w:r>
+        <w:t>getagd</w:t>
+      </w:r>
+      <w:proofErr w:type="spellEnd"/>
+      <w:r>
+        <w:t>. Deze tags zijn op de meeste punten vergelijkbaar met genres. Zo zijn er tags voor ‘</w:t>
+      </w:r>
+      <w:proofErr w:type="spellStart"/>
+      <w:r>
+        <w:t>classical</w:t>
+      </w:r>
+      <w:proofErr w:type="spellEnd"/>
+      <w:r>
+        <w:t>’, ‘pop’, ‘jazz’, ‘</w:t>
+      </w:r>
+      <w:proofErr w:type="spellStart"/>
+      <w:r>
+        <w:t>electrical</w:t>
+      </w:r>
+      <w:proofErr w:type="spellEnd"/>
+      <w:r>
+        <w:t xml:space="preserve">’, etc. Niet alle tags zijn even bruikbaar in </w:t>
+      </w:r>
+      <w:r>
+        <w:t>het</w:t>
+      </w:r>
+      <w:r>
+        <w:t xml:space="preserve"> systeem. Sommige tags zijn maar een aantal keren gebruikt of redelijk nietszeggend (bijvoorbeeld de tag ‘</w:t>
+      </w:r>
+      <w:proofErr w:type="spellStart"/>
+      <w:r>
+        <w:t>production</w:t>
+      </w:r>
+      <w:proofErr w:type="spellEnd"/>
       <w:r>
         <w:t xml:space="preserve"> </w:t>
       </w:r>
-      <w:proofErr w:type="gramEnd"/>
-      <w:r>
-        <w:t xml:space="preserve">Hiervoor </w:t>
-      </w:r>
-      <w:r>
-        <w:t>maakt het systeem g</w:t>
-      </w:r>
-      <w:r>
-        <w:t>ebruik van één data bron. In latere fases zal het systeem worden uitgebreid met meer input van de gebruiker, met naast artiesten ook specifieke nummers als output. Het systeem zal dan verder gebruikmaken van meerdere bronnen en deze informatie gaan combineren.</w:t>
-      </w:r>
-    </w:p>
-    <w:p>
-      <w:pPr>
-        <w:pStyle w:val="Heading2"/>
-      </w:pPr>
-      <w:bookmarkStart w:id="16" w:name="_Toc311235030"/>
-      <w:r>
-        <w:t>Data</w:t>
-      </w:r>
-      <w:bookmarkEnd w:id="16"/>
-    </w:p>
-    <w:p>
-      <w:r>
-        <w:t xml:space="preserve">Voor de eerste fase is er gekozen om slechts van één data bron gebruik te maken. Dit is de muziekdatabase </w:t>
-      </w:r>
-      <w:proofErr w:type="spellStart"/>
-      <w:r>
-        <w:t>MusicBrainz</w:t>
-      </w:r>
-      <w:proofErr w:type="spellEnd"/>
-      <w:r>
-        <w:t xml:space="preserve">. </w:t>
-      </w:r>
-      <w:proofErr w:type="spellStart"/>
-      <w:r>
-        <w:t>MusicBrainz</w:t>
-      </w:r>
-      <w:proofErr w:type="spellEnd"/>
-      <w:r>
-        <w:t xml:space="preserve"> is de open muziek encyclopedie waaraan gebruikers zelf data toevoegen en verbeteren. Er is allerlei feitelijke informatie in te vinden over artiesten, albums, nummers en diverse uitgaven hiervan. </w:t>
-      </w:r>
-    </w:p>
-    <w:p>
-      <w:r>
-        <w:t xml:space="preserve">Ook is de meeste muziek uit de database </w:t>
-      </w:r>
-      <w:proofErr w:type="spellStart"/>
-      <w:r>
-        <w:t>getagd</w:t>
-      </w:r>
-      <w:proofErr w:type="spellEnd"/>
-      <w:r>
-        <w:t>. Deze tags zijn op de meeste punten vergelijkbaar met genres. Zo zijn er tags voor ‘</w:t>
-      </w:r>
-      <w:proofErr w:type="spellStart"/>
-      <w:r>
-        <w:t>classical</w:t>
-      </w:r>
-      <w:proofErr w:type="spellEnd"/>
-      <w:r>
-        <w:t>’, ‘pop’, ‘jazz’, ‘</w:t>
-      </w:r>
-      <w:proofErr w:type="spellStart"/>
-      <w:r>
-        <w:t>electrical</w:t>
-      </w:r>
-      <w:proofErr w:type="spellEnd"/>
-      <w:r>
-        <w:t xml:space="preserve">’, etc. Niet alle tags zijn even bruikbaar in </w:t>
-      </w:r>
-      <w:r>
-        <w:t>het</w:t>
-      </w:r>
-      <w:r>
-        <w:t xml:space="preserve"> systeem. Sommige tags zijn maar een aantal keren gebruikt of redelijk nietszeggend (bijvoorbeeld de tag ‘</w:t>
-      </w:r>
-      <w:proofErr w:type="spellStart"/>
-      <w:r>
-        <w:t>production</w:t>
-      </w:r>
-      <w:proofErr w:type="spellEnd"/>
-      <w:r>
-        <w:t xml:space="preserve"> </w:t>
-      </w:r>
       <w:proofErr w:type="spellStart"/>
       <w:r>
         <w:t>music</w:t>
@@ -1661,15 +1568,7 @@
     </w:p>
     <w:p>
       <w:r>
-        <w:t xml:space="preserve">Daarnaast is er informatie beschikbaar over de waardering die gebruikers geven over bepaalde muzieknummers of artiesten. Deze informatie is verre van compleet: zo zijn er slechts 160 000 waarderingen gegeven, terwijl er </w:t>
-      </w:r>
-      <w:proofErr w:type="gramStart"/>
-      <w:r>
-        <w:t>zo’n</w:t>
-      </w:r>
-      <w:proofErr w:type="gramEnd"/>
-      <w:r>
-        <w:t xml:space="preserve"> 600 000 artiesten in de database aanwezig zijn. De</w:t>
+        <w:t>Daarnaast is er informatie beschikbaar over de waardering die gebruikers geven over bepaalde muzieknummers of artiesten. Deze informatie is verre van compleet: zo zijn er slechts 160 000 waarderingen gegeven, terwijl er zo’n 600 000 artiesten in de database aanwezig zijn. De</w:t>
       </w:r>
       <w:r>
         <w:t>ze</w:t>
@@ -1698,27 +1597,17 @@
     </w:p>
     <w:p>
       <w:pPr>
-        <w:pStyle w:val="Heading2"/>
+        <w:pStyle w:val="Kop2"/>
       </w:pPr>
       <w:bookmarkStart w:id="17" w:name="_Toc311235031"/>
-      <w:proofErr w:type="gramStart"/>
       <w:r>
         <w:t>Implementatie</w:t>
       </w:r>
       <w:bookmarkEnd w:id="17"/>
-      <w:proofErr w:type="gramEnd"/>
-    </w:p>
-    <w:p>
-      <w:r>
-        <w:t xml:space="preserve">Voor de daadwerkelijke </w:t>
-      </w:r>
-      <w:proofErr w:type="gramStart"/>
-      <w:r>
-        <w:t>implementatie</w:t>
-      </w:r>
-      <w:proofErr w:type="gramEnd"/>
-      <w:r>
-        <w:t xml:space="preserve"> van het product, is </w:t>
+    </w:p>
+    <w:p>
+      <w:r>
+        <w:t xml:space="preserve">Voor de daadwerkelijke implementatie van het product, is </w:t>
       </w:r>
       <w:r>
         <w:t xml:space="preserve">er </w:t>
@@ -1855,13 +1744,8 @@
       </w:r>
       <w:proofErr w:type="spellEnd"/>
       <w:r>
-        <w:t xml:space="preserve"> zoekopdrachten over, indien binnen een seconde weer een nieuwe aanroep wordt gedaan. Hierdoor gaat er veel data </w:t>
-      </w:r>
-      <w:proofErr w:type="gramStart"/>
-      <w:r>
-        <w:t xml:space="preserve">verloren.  </w:t>
-      </w:r>
-      <w:proofErr w:type="gramEnd"/>
+        <w:t xml:space="preserve"> zoekopdrachten over, indien binnen een seconde weer een nieuwe aanroep wordt gedaan. Hierdoor gaat er veel data verloren.  </w:t>
+      </w:r>
     </w:p>
     <w:p>
       <w:r>
@@ -1931,15 +1815,7 @@
         <w:t>mogelijk is</w:t>
       </w:r>
       <w:r>
-        <w:t xml:space="preserve">. De databasetabel van </w:t>
-      </w:r>
-      <w:proofErr w:type="gramStart"/>
-      <w:r>
-        <w:t>items</w:t>
-      </w:r>
-      <w:proofErr w:type="gramEnd"/>
-      <w:r>
-        <w:t xml:space="preserve"> die hieruit komt, wordt gesorteerd op aflopende grootte van waardering. Vervolgens worden hier de eerste 10 van getoond aan de gebruiker.</w:t>
+        <w:t>. De databasetabel van items die hieruit komt, wordt gesorteerd op aflopende grootte van waardering. Vervolgens worden hier de eerste 10 van getoond aan de gebruiker.</w:t>
       </w:r>
     </w:p>
     <w:p>
@@ -1949,7 +1825,7 @@
     </w:p>
     <w:p>
       <w:pPr>
-        <w:pStyle w:val="Heading1"/>
+        <w:pStyle w:val="Kop1"/>
       </w:pPr>
       <w:bookmarkStart w:id="18" w:name="_Toc311235032"/>
       <w:r>
@@ -2035,7 +1911,7 @@
     </w:p>
     <w:p>
       <w:pPr>
-        <w:pStyle w:val="Heading2"/>
+        <w:pStyle w:val="Kop2"/>
       </w:pPr>
       <w:bookmarkStart w:id="19" w:name="_Toc311235033"/>
       <w:r>
@@ -2142,15 +2018,7 @@
       </w:r>
       <w:proofErr w:type="spellEnd"/>
       <w:r>
-        <w:t xml:space="preserve"> is in deze versie ook een koppeling gemaakt met de dataset van Last</w:t>
-      </w:r>
-      <w:proofErr w:type="gramStart"/>
-      <w:r>
-        <w:t>.FM</w:t>
-      </w:r>
-      <w:proofErr w:type="gramEnd"/>
-      <w:r>
-        <w:t xml:space="preserve">. De Last.FM dataset wordt op ongeveer dezelfde manier doorzocht als de </w:t>
+        <w:t xml:space="preserve"> is in deze versie ook een koppeling gemaakt met de dataset van Last.FM. De Last.FM dataset wordt op ongeveer dezelfde manier doorzocht als de </w:t>
       </w:r>
       <w:proofErr w:type="spellStart"/>
       <w:r>
@@ -2211,7 +2079,7 @@
     </w:p>
     <w:p>
       <w:pPr>
-        <w:pStyle w:val="Heading2"/>
+        <w:pStyle w:val="Kop2"/>
       </w:pPr>
       <w:bookmarkStart w:id="20" w:name="_Toc311235034"/>
       <w:r>
@@ -2333,7 +2201,7 @@
     </w:p>
     <w:p>
       <w:pPr>
-        <w:pStyle w:val="Heading2"/>
+        <w:pStyle w:val="Kop2"/>
       </w:pPr>
       <w:bookmarkStart w:id="21" w:name="_Toc311235035"/>
       <w:r>
@@ -2425,16 +2293,15 @@
       <w:r>
         <w:t xml:space="preserve"> nu suggesties in en uitklappen om alles overzichtelijker te maken. Als de gebruiker een -1 geeft aan een suggestie wordt de suggestie standaard ingeklapt. </w:t>
       </w:r>
+    </w:p>
+    <w:p>
+      <w:r>
+        <w:t>Daarnaast wordt ook de</w:t>
+      </w:r>
       <w:bookmarkStart w:id="22" w:name="_GoBack"/>
       <w:bookmarkEnd w:id="22"/>
-    </w:p>
-    <w:p>
-      <w:r>
-        <w:t>Daarnaast wordt ook de afbeelding van het album opgehaald. Het geheel ziet er per suggestie dan als volgt uit</w:t>
-      </w:r>
-      <w:proofErr w:type="gramStart"/>
-      <w:r>
-        <w:t>:</w:t>
+      <w:r>
+        <w:t xml:space="preserve"> afbeelding van het album opgehaald. Het geheel ziet er per suggestie dan als volgt uit:</w:t>
       </w:r>
       <w:r>
         <w:rPr>
@@ -2491,7 +2358,6 @@
           </wp:inline>
         </w:drawing>
       </w:r>
-      <w:proofErr w:type="gramEnd"/>
     </w:p>
     <w:p>
       <w:pPr>
@@ -2510,7 +2376,7 @@
     </w:p>
     <w:p>
       <w:pPr>
-        <w:pStyle w:val="Heading1"/>
+        <w:pStyle w:val="Kop1"/>
       </w:pPr>
       <w:bookmarkStart w:id="23" w:name="_Toc311235036"/>
       <w:r>
@@ -2527,26 +2393,10 @@
     </w:p>
     <w:p>
       <w:r>
-        <w:t xml:space="preserve">Het is de bedoeling dat de suggesties die door </w:t>
-      </w:r>
-      <w:proofErr w:type="gramStart"/>
-      <w:r>
-        <w:t>het</w:t>
-      </w:r>
-      <w:proofErr w:type="gramEnd"/>
-      <w:r>
-        <w:t xml:space="preserve"> system gegeven gaan worden zo veel als mogelijk aan gaan sluiten bij de voorkeuren van de gebruiker. </w:t>
-      </w:r>
-      <w:r>
-        <w:t xml:space="preserve">Op dit moment wordt dit </w:t>
-      </w:r>
-      <w:proofErr w:type="gramStart"/>
-      <w:r>
-        <w:t>met name</w:t>
-      </w:r>
-      <w:proofErr w:type="gramEnd"/>
-      <w:r>
-        <w:t xml:space="preserve"> gebaseerd op enkele vrij algemene muziekgenres die de gebruiker kan kiezen.</w:t>
+        <w:t xml:space="preserve">Het is de bedoeling dat de suggesties die door het system gegeven gaan worden zo veel als mogelijk aan gaan sluiten bij de voorkeuren van de gebruiker. </w:t>
+      </w:r>
+      <w:r>
+        <w:t>Op dit moment wordt dit met name gebaseerd op enkele vrij algemene muziekgenres die de gebruiker kan kiezen.</w:t>
       </w:r>
     </w:p>
     <w:p>
@@ -2606,15 +2456,7 @@
       </w:r>
       <w:proofErr w:type="spellEnd"/>
       <w:r>
-        <w:t xml:space="preserve"> en Last</w:t>
-      </w:r>
-      <w:proofErr w:type="gramStart"/>
-      <w:r>
-        <w:t>.FM</w:t>
-      </w:r>
-      <w:proofErr w:type="gramEnd"/>
-      <w:r>
-        <w:t>. Het idee is dat dit voor de volgende fase wordt geïmplementeerd.</w:t>
+        <w:t xml:space="preserve"> en Last.FM. Het idee is dat dit voor de volgende fase wordt geïmplementeerd.</w:t>
       </w:r>
     </w:p>
     <w:p>
@@ -2624,7 +2466,7 @@
     </w:p>
     <w:p>
       <w:pPr>
-        <w:pStyle w:val="ListParagraph"/>
+        <w:pStyle w:val="Lijstalinea"/>
         <w:numPr>
           <w:ilvl w:val="0"/>
           <w:numId w:val="1"/>
@@ -2644,7 +2486,7 @@
     </w:p>
     <w:p>
       <w:pPr>
-        <w:pStyle w:val="ListParagraph"/>
+        <w:pStyle w:val="Lijstalinea"/>
         <w:numPr>
           <w:ilvl w:val="0"/>
           <w:numId w:val="1"/>
@@ -2667,15 +2509,7 @@
       </w:r>
       <w:proofErr w:type="spellEnd"/>
       <w:r>
-        <w:t xml:space="preserve"> op Last</w:t>
-      </w:r>
-      <w:proofErr w:type="gramStart"/>
-      <w:r>
-        <w:t>.FM</w:t>
-      </w:r>
-      <w:proofErr w:type="gramEnd"/>
-      <w:r>
-        <w:t xml:space="preserve">. Als bijvoorbeeld blijkt uit de </w:t>
+        <w:t xml:space="preserve"> op Last.FM. Als bijvoorbeeld blijkt uit de </w:t>
       </w:r>
       <w:proofErr w:type="spellStart"/>
       <w:r>
@@ -2696,7 +2530,7 @@
     </w:p>
     <w:p>
       <w:pPr>
-        <w:pStyle w:val="ListParagraph"/>
+        <w:pStyle w:val="Lijstalinea"/>
         <w:numPr>
           <w:ilvl w:val="0"/>
           <w:numId w:val="1"/>
@@ -2714,15 +2548,7 @@
       </w:r>
       <w:proofErr w:type="spellEnd"/>
       <w:r>
-        <w:t xml:space="preserve"> en Last</w:t>
-      </w:r>
-      <w:proofErr w:type="gramStart"/>
-      <w:r>
-        <w:t>.FM</w:t>
-      </w:r>
-      <w:proofErr w:type="gramEnd"/>
-      <w:r>
-        <w:t>.</w:t>
+        <w:t xml:space="preserve"> en Last.FM.</w:t>
       </w:r>
       <w:r>
         <w:rPr>
@@ -2733,7 +2559,7 @@
     </w:p>
     <w:p>
       <w:pPr>
-        <w:pStyle w:val="ListParagraph"/>
+        <w:pStyle w:val="Lijstalinea"/>
         <w:numPr>
           <w:ilvl w:val="0"/>
           <w:numId w:val="1"/>
@@ -2746,7 +2572,7 @@
     </w:p>
     <w:p>
       <w:pPr>
-        <w:pStyle w:val="ListParagraph"/>
+        <w:pStyle w:val="Lijstalinea"/>
         <w:numPr>
           <w:ilvl w:val="0"/>
           <w:numId w:val="1"/>
@@ -3047,16 +2873,16 @@
     <w:lsdException w:name="Bibliography" w:uiPriority="37"/>
     <w:lsdException w:name="TOC Heading" w:uiPriority="39" w:qFormat="1"/>
   </w:latentStyles>
-  <w:style w:type="paragraph" w:default="1" w:styleId="Normal">
+  <w:style w:type="paragraph" w:default="1" w:styleId="Standaard">
     <w:name w:val="Normal"/>
     <w:qFormat/>
     <w:rsid w:val="0000748E"/>
   </w:style>
-  <w:style w:type="paragraph" w:styleId="Heading1">
+  <w:style w:type="paragraph" w:styleId="Kop1">
     <w:name w:val="heading 1"/>
-    <w:basedOn w:val="Normal"/>
-    <w:next w:val="Normal"/>
-    <w:link w:val="Heading1Char"/>
+    <w:basedOn w:val="Standaard"/>
+    <w:next w:val="Standaard"/>
+    <w:link w:val="Kop1Char"/>
     <w:uiPriority w:val="9"/>
     <w:qFormat/>
     <w:rsid w:val="0000748E"/>
@@ -3075,11 +2901,11 @@
       <w:szCs w:val="28"/>
     </w:rPr>
   </w:style>
-  <w:style w:type="paragraph" w:styleId="Heading2">
+  <w:style w:type="paragraph" w:styleId="Kop2">
     <w:name w:val="heading 2"/>
-    <w:basedOn w:val="Normal"/>
-    <w:next w:val="Normal"/>
-    <w:link w:val="Heading2Char"/>
+    <w:basedOn w:val="Standaard"/>
+    <w:next w:val="Standaard"/>
+    <w:link w:val="Kop2Char"/>
     <w:uiPriority w:val="9"/>
     <w:unhideWhenUsed/>
     <w:qFormat/>
@@ -3099,13 +2925,13 @@
       <w:szCs w:val="26"/>
     </w:rPr>
   </w:style>
-  <w:style w:type="character" w:default="1" w:styleId="DefaultParagraphFont">
+  <w:style w:type="character" w:default="1" w:styleId="Standaardalinea-lettertype">
     <w:name w:val="Default Paragraph Font"/>
     <w:uiPriority w:val="1"/>
     <w:semiHidden/>
     <w:unhideWhenUsed/>
   </w:style>
-  <w:style w:type="table" w:default="1" w:styleId="TableNormal">
+  <w:style w:type="table" w:default="1" w:styleId="Standaardtabel">
     <w:name w:val="Normal Table"/>
     <w:uiPriority w:val="99"/>
     <w:semiHidden/>
@@ -3120,16 +2946,16 @@
       </w:tblCellMar>
     </w:tblPr>
   </w:style>
-  <w:style w:type="numbering" w:default="1" w:styleId="NoList">
+  <w:style w:type="numbering" w:default="1" w:styleId="Geenlijst">
     <w:name w:val="No List"/>
     <w:uiPriority w:val="99"/>
     <w:semiHidden/>
     <w:unhideWhenUsed/>
   </w:style>
-  <w:style w:type="character" w:customStyle="1" w:styleId="Heading1Char">
-    <w:name w:val="Heading 1 Char"/>
-    <w:basedOn w:val="DefaultParagraphFont"/>
-    <w:link w:val="Heading1"/>
+  <w:style w:type="character" w:customStyle="1" w:styleId="Kop1Char">
+    <w:name w:val="Kop 1 Char"/>
+    <w:basedOn w:val="Standaardalinea-lettertype"/>
+    <w:link w:val="Kop1"/>
     <w:uiPriority w:val="9"/>
     <w:rsid w:val="0000748E"/>
     <w:rPr>
@@ -3141,10 +2967,10 @@
       <w:szCs w:val="28"/>
     </w:rPr>
   </w:style>
-  <w:style w:type="character" w:customStyle="1" w:styleId="Heading2Char">
-    <w:name w:val="Heading 2 Char"/>
-    <w:basedOn w:val="DefaultParagraphFont"/>
-    <w:link w:val="Heading2"/>
+  <w:style w:type="character" w:customStyle="1" w:styleId="Kop2Char">
+    <w:name w:val="Kop 2 Char"/>
+    <w:basedOn w:val="Standaardalinea-lettertype"/>
+    <w:link w:val="Kop2"/>
     <w:uiPriority w:val="9"/>
     <w:rsid w:val="0000748E"/>
     <w:rPr>
@@ -3158,7 +2984,7 @@
   </w:style>
   <w:style w:type="character" w:styleId="Hyperlink">
     <w:name w:val="Hyperlink"/>
-    <w:basedOn w:val="DefaultParagraphFont"/>
+    <w:basedOn w:val="Standaardalinea-lettertype"/>
     <w:uiPriority w:val="99"/>
     <w:unhideWhenUsed/>
     <w:rsid w:val="0000748E"/>
@@ -3167,10 +2993,10 @@
       <w:u w:val="single"/>
     </w:rPr>
   </w:style>
-  <w:style w:type="paragraph" w:styleId="TOCHeading">
+  <w:style w:type="paragraph" w:styleId="Kopvaninhoudsopgave">
     <w:name w:val="TOC Heading"/>
-    <w:basedOn w:val="Heading1"/>
-    <w:next w:val="Normal"/>
+    <w:basedOn w:val="Kop1"/>
+    <w:next w:val="Standaard"/>
     <w:uiPriority w:val="39"/>
     <w:semiHidden/>
     <w:unhideWhenUsed/>
@@ -3180,10 +3006,10 @@
       <w:outlineLvl w:val="9"/>
     </w:pPr>
   </w:style>
-  <w:style w:type="paragraph" w:styleId="TOC1">
+  <w:style w:type="paragraph" w:styleId="Inhopg1">
     <w:name w:val="toc 1"/>
-    <w:basedOn w:val="Normal"/>
-    <w:next w:val="Normal"/>
+    <w:basedOn w:val="Standaard"/>
+    <w:next w:val="Standaard"/>
     <w:autoRedefine/>
     <w:uiPriority w:val="39"/>
     <w:unhideWhenUsed/>
@@ -3192,10 +3018,10 @@
       <w:spacing w:after="100"/>
     </w:pPr>
   </w:style>
-  <w:style w:type="paragraph" w:styleId="TOC2">
+  <w:style w:type="paragraph" w:styleId="Inhopg2">
     <w:name w:val="toc 2"/>
-    <w:basedOn w:val="Normal"/>
-    <w:next w:val="Normal"/>
+    <w:basedOn w:val="Standaard"/>
+    <w:next w:val="Standaard"/>
     <w:autoRedefine/>
     <w:uiPriority w:val="39"/>
     <w:unhideWhenUsed/>
@@ -3205,10 +3031,10 @@
       <w:ind w:left="220"/>
     </w:pPr>
   </w:style>
-  <w:style w:type="paragraph" w:styleId="BalloonText">
+  <w:style w:type="paragraph" w:styleId="Ballontekst">
     <w:name w:val="Balloon Text"/>
-    <w:basedOn w:val="Normal"/>
-    <w:link w:val="BalloonTextChar"/>
+    <w:basedOn w:val="Standaard"/>
+    <w:link w:val="BallontekstChar"/>
     <w:uiPriority w:val="99"/>
     <w:semiHidden/>
     <w:unhideWhenUsed/>
@@ -3222,10 +3048,10 @@
       <w:szCs w:val="16"/>
     </w:rPr>
   </w:style>
-  <w:style w:type="character" w:customStyle="1" w:styleId="BalloonTextChar">
-    <w:name w:val="Balloon Text Char"/>
-    <w:basedOn w:val="DefaultParagraphFont"/>
-    <w:link w:val="BalloonText"/>
+  <w:style w:type="character" w:customStyle="1" w:styleId="BallontekstChar">
+    <w:name w:val="Ballontekst Char"/>
+    <w:basedOn w:val="Standaardalinea-lettertype"/>
+    <w:link w:val="Ballontekst"/>
     <w:uiPriority w:val="99"/>
     <w:semiHidden/>
     <w:rsid w:val="0000748E"/>
@@ -3235,9 +3061,9 @@
       <w:szCs w:val="16"/>
     </w:rPr>
   </w:style>
-  <w:style w:type="paragraph" w:styleId="ListParagraph">
+  <w:style w:type="paragraph" w:styleId="Lijstalinea">
     <w:name w:val="List Paragraph"/>
-    <w:basedOn w:val="Normal"/>
+    <w:basedOn w:val="Standaard"/>
     <w:uiPriority w:val="34"/>
     <w:qFormat/>
     <w:rsid w:val="00D3305C"/>
@@ -3405,16 +3231,16 @@
     <w:lsdException w:name="Bibliography" w:uiPriority="37"/>
     <w:lsdException w:name="TOC Heading" w:uiPriority="39" w:qFormat="1"/>
   </w:latentStyles>
-  <w:style w:type="paragraph" w:default="1" w:styleId="Normal">
+  <w:style w:type="paragraph" w:default="1" w:styleId="Standaard">
     <w:name w:val="Normal"/>
     <w:qFormat/>
     <w:rsid w:val="0000748E"/>
   </w:style>
-  <w:style w:type="paragraph" w:styleId="Heading1">
+  <w:style w:type="paragraph" w:styleId="Kop1">
     <w:name w:val="heading 1"/>
-    <w:basedOn w:val="Normal"/>
-    <w:next w:val="Normal"/>
-    <w:link w:val="Heading1Char"/>
+    <w:basedOn w:val="Standaard"/>
+    <w:next w:val="Standaard"/>
+    <w:link w:val="Kop1Char"/>
     <w:uiPriority w:val="9"/>
     <w:qFormat/>
     <w:rsid w:val="0000748E"/>
@@ -3433,11 +3259,11 @@
       <w:szCs w:val="28"/>
     </w:rPr>
   </w:style>
-  <w:style w:type="paragraph" w:styleId="Heading2">
+  <w:style w:type="paragraph" w:styleId="Kop2">
     <w:name w:val="heading 2"/>
-    <w:basedOn w:val="Normal"/>
-    <w:next w:val="Normal"/>
-    <w:link w:val="Heading2Char"/>
+    <w:basedOn w:val="Standaard"/>
+    <w:next w:val="Standaard"/>
+    <w:link w:val="Kop2Char"/>
     <w:uiPriority w:val="9"/>
     <w:unhideWhenUsed/>
     <w:qFormat/>
@@ -3457,13 +3283,13 @@
       <w:szCs w:val="26"/>
     </w:rPr>
   </w:style>
-  <w:style w:type="character" w:default="1" w:styleId="DefaultParagraphFont">
+  <w:style w:type="character" w:default="1" w:styleId="Standaardalinea-lettertype">
     <w:name w:val="Default Paragraph Font"/>
     <w:uiPriority w:val="1"/>
     <w:semiHidden/>
     <w:unhideWhenUsed/>
   </w:style>
-  <w:style w:type="table" w:default="1" w:styleId="TableNormal">
+  <w:style w:type="table" w:default="1" w:styleId="Standaardtabel">
     <w:name w:val="Normal Table"/>
     <w:uiPriority w:val="99"/>
     <w:semiHidden/>
@@ -3478,16 +3304,16 @@
       </w:tblCellMar>
     </w:tblPr>
   </w:style>
-  <w:style w:type="numbering" w:default="1" w:styleId="NoList">
+  <w:style w:type="numbering" w:default="1" w:styleId="Geenlijst">
     <w:name w:val="No List"/>
     <w:uiPriority w:val="99"/>
     <w:semiHidden/>
     <w:unhideWhenUsed/>
   </w:style>
-  <w:style w:type="character" w:customStyle="1" w:styleId="Heading1Char">
-    <w:name w:val="Heading 1 Char"/>
-    <w:basedOn w:val="DefaultParagraphFont"/>
-    <w:link w:val="Heading1"/>
+  <w:style w:type="character" w:customStyle="1" w:styleId="Kop1Char">
+    <w:name w:val="Kop 1 Char"/>
+    <w:basedOn w:val="Standaardalinea-lettertype"/>
+    <w:link w:val="Kop1"/>
     <w:uiPriority w:val="9"/>
     <w:rsid w:val="0000748E"/>
     <w:rPr>
@@ -3499,10 +3325,10 @@
       <w:szCs w:val="28"/>
     </w:rPr>
   </w:style>
-  <w:style w:type="character" w:customStyle="1" w:styleId="Heading2Char">
-    <w:name w:val="Heading 2 Char"/>
-    <w:basedOn w:val="DefaultParagraphFont"/>
-    <w:link w:val="Heading2"/>
+  <w:style w:type="character" w:customStyle="1" w:styleId="Kop2Char">
+    <w:name w:val="Kop 2 Char"/>
+    <w:basedOn w:val="Standaardalinea-lettertype"/>
+    <w:link w:val="Kop2"/>
     <w:uiPriority w:val="9"/>
     <w:rsid w:val="0000748E"/>
     <w:rPr>
@@ -3516,7 +3342,7 @@
   </w:style>
   <w:style w:type="character" w:styleId="Hyperlink">
     <w:name w:val="Hyperlink"/>
-    <w:basedOn w:val="DefaultParagraphFont"/>
+    <w:basedOn w:val="Standaardalinea-lettertype"/>
     <w:uiPriority w:val="99"/>
     <w:unhideWhenUsed/>
     <w:rsid w:val="0000748E"/>
@@ -3525,10 +3351,10 @@
       <w:u w:val="single"/>
     </w:rPr>
   </w:style>
-  <w:style w:type="paragraph" w:styleId="TOCHeading">
+  <w:style w:type="paragraph" w:styleId="Kopvaninhoudsopgave">
     <w:name w:val="TOC Heading"/>
-    <w:basedOn w:val="Heading1"/>
-    <w:next w:val="Normal"/>
+    <w:basedOn w:val="Kop1"/>
+    <w:next w:val="Standaard"/>
     <w:uiPriority w:val="39"/>
     <w:semiHidden/>
     <w:unhideWhenUsed/>
@@ -3538,10 +3364,10 @@
       <w:outlineLvl w:val="9"/>
     </w:pPr>
   </w:style>
-  <w:style w:type="paragraph" w:styleId="TOC1">
+  <w:style w:type="paragraph" w:styleId="Inhopg1">
     <w:name w:val="toc 1"/>
-    <w:basedOn w:val="Normal"/>
-    <w:next w:val="Normal"/>
+    <w:basedOn w:val="Standaard"/>
+    <w:next w:val="Standaard"/>
     <w:autoRedefine/>
     <w:uiPriority w:val="39"/>
     <w:unhideWhenUsed/>
@@ -3550,10 +3376,10 @@
       <w:spacing w:after="100"/>
     </w:pPr>
   </w:style>
-  <w:style w:type="paragraph" w:styleId="TOC2">
+  <w:style w:type="paragraph" w:styleId="Inhopg2">
     <w:name w:val="toc 2"/>
-    <w:basedOn w:val="Normal"/>
-    <w:next w:val="Normal"/>
+    <w:basedOn w:val="Standaard"/>
+    <w:next w:val="Standaard"/>
     <w:autoRedefine/>
     <w:uiPriority w:val="39"/>
     <w:unhideWhenUsed/>
@@ -3563,10 +3389,10 @@
       <w:ind w:left="220"/>
     </w:pPr>
   </w:style>
-  <w:style w:type="paragraph" w:styleId="BalloonText">
+  <w:style w:type="paragraph" w:styleId="Ballontekst">
     <w:name w:val="Balloon Text"/>
-    <w:basedOn w:val="Normal"/>
-    <w:link w:val="BalloonTextChar"/>
+    <w:basedOn w:val="Standaard"/>
+    <w:link w:val="BallontekstChar"/>
     <w:uiPriority w:val="99"/>
     <w:semiHidden/>
     <w:unhideWhenUsed/>
@@ -3580,10 +3406,10 @@
       <w:szCs w:val="16"/>
     </w:rPr>
   </w:style>
-  <w:style w:type="character" w:customStyle="1" w:styleId="BalloonTextChar">
-    <w:name w:val="Balloon Text Char"/>
-    <w:basedOn w:val="DefaultParagraphFont"/>
-    <w:link w:val="BalloonText"/>
+  <w:style w:type="character" w:customStyle="1" w:styleId="BallontekstChar">
+    <w:name w:val="Ballontekst Char"/>
+    <w:basedOn w:val="Standaardalinea-lettertype"/>
+    <w:link w:val="Ballontekst"/>
     <w:uiPriority w:val="99"/>
     <w:semiHidden/>
     <w:rsid w:val="0000748E"/>
@@ -3593,9 +3419,9 @@
       <w:szCs w:val="16"/>
     </w:rPr>
   </w:style>
-  <w:style w:type="paragraph" w:styleId="ListParagraph">
+  <w:style w:type="paragraph" w:styleId="Lijstalinea">
     <w:name w:val="List Paragraph"/>
-    <w:basedOn w:val="Normal"/>
+    <w:basedOn w:val="Standaard"/>
     <w:uiPriority w:val="34"/>
     <w:qFormat/>
     <w:rsid w:val="00D3305C"/>
@@ -3897,7 +3723,7 @@
 </file>
 
 <file path=customXml/itemProps1.xml><?xml version="1.0" encoding="utf-8"?>
-<ds:datastoreItem xmlns:ds="http://schemas.openxmlformats.org/officeDocument/2006/customXml" ds:itemID="{7A1449A0-256A-4A10-9FB7-07F4FFDE9A42}">
+<ds:datastoreItem xmlns:ds="http://schemas.openxmlformats.org/officeDocument/2006/customXml" ds:itemID="{038F7F2F-6F26-446F-9711-BC889282B688}">
   <ds:schemaRefs>
     <ds:schemaRef ds:uri="http://schemas.openxmlformats.org/officeDocument/2006/bibliography"/>
   </ds:schemaRefs>

</xml_diff>